<commit_message>
Implementação de novas telas, sistema de mascara de senha e melhoria na navegação entre as telas
- Foram criadas as novas delas de Cadastro e Login;
- As telas de seleção de dificuldade foram colocadas no novo padrão;
- A navegação entre telas foi melhorada, o novo sistema de navegação utiliza a função gech() e o usuario não precisa mais confirmar a escolha pra realizar uma ação;
- Mudança na logo do jogo. O caractere " | " nas laterais foi substituido pelo caractere 219 da tabela ASCII;
- Atualização no .gitignore
</commit_message>
<xml_diff>
--- a/PI_PedroAugustoRochaRabelo.docx
+++ b/PI_PedroAugustoRochaRabelo.docx
@@ -813,39 +813,7 @@
           <w:sz w:val="22"/>
           <w:szCs w:val="22"/>
         </w:rPr>
-        <w:t xml:space="preserve">Em notícia publicada no jornal CNN Brasil em 2021, o setor de tecnologia </w:t>
-      </w:r>
-      <w:r>
-        <w:rPr>
-          <w:rFonts w:ascii="Arial" w:hAnsi="Arial" w:cs="Arial"/>
-          <w:sz w:val="22"/>
-          <w:szCs w:val="22"/>
-        </w:rPr>
-        <w:t xml:space="preserve">deve </w:t>
-      </w:r>
-      <w:r>
-        <w:rPr>
-          <w:rFonts w:ascii="Arial" w:hAnsi="Arial" w:cs="Arial"/>
-          <w:sz w:val="22"/>
-          <w:szCs w:val="22"/>
-        </w:rPr>
-        <w:t>crescer 12% ao ano. Isso mostra que o contato com a tecnologia desde cedo pode</w:t>
-      </w:r>
-      <w:r>
-        <w:rPr>
-          <w:rFonts w:ascii="Arial" w:hAnsi="Arial" w:cs="Arial"/>
-          <w:sz w:val="22"/>
-          <w:szCs w:val="22"/>
-        </w:rPr>
-        <w:t xml:space="preserve"> </w:t>
-      </w:r>
-      <w:r>
-        <w:rPr>
-          <w:rFonts w:ascii="Arial" w:hAnsi="Arial" w:cs="Arial"/>
-          <w:sz w:val="22"/>
-          <w:szCs w:val="22"/>
-        </w:rPr>
-        <w:t>contribuir com o crescimento profissional de uma criança.</w:t>
+        <w:t>Em notícia publicada no jornal CNN Brasil em 2021, o setor de tecnologia deve crescer 12% ao ano. Isso mostra que o contato com a tecnologia desde cedo pode contribuir com o crescimento profissional de uma criança.</w:t>
       </w:r>
       <w:r>
         <w:rPr>
@@ -880,13 +848,6 @@
           <w:szCs w:val="22"/>
         </w:rPr>
         <w:tab/>
-      </w:r>
-      <w:r>
-        <w:rPr>
-          <w:rFonts w:ascii="Arial" w:hAnsi="Arial" w:cs="Arial"/>
-          <w:sz w:val="22"/>
-          <w:szCs w:val="22"/>
-        </w:rPr>
         <w:t>O</w:t>
       </w:r>
       <w:r>
@@ -3109,12 +3070,6 @@
         <w:gridCol w:w="7119"/>
       </w:tblGrid>
       <w:tr>
-        <w:tblPrEx>
-          <w:tblCellMar>
-            <w:top w:w="0" w:type="dxa"/>
-            <w:bottom w:w="0" w:type="dxa"/>
-          </w:tblCellMar>
-        </w:tblPrEx>
         <w:trPr>
           <w:trHeight w:val="336"/>
           <w:jc w:val="center"/>
@@ -3174,12 +3129,6 @@
         </w:tc>
       </w:tr>
       <w:tr>
-        <w:tblPrEx>
-          <w:tblCellMar>
-            <w:top w:w="0" w:type="dxa"/>
-            <w:bottom w:w="0" w:type="dxa"/>
-          </w:tblCellMar>
-        </w:tblPrEx>
         <w:trPr>
           <w:trHeight w:val="336"/>
           <w:jc w:val="center"/>
@@ -3237,12 +3186,6 @@
         </w:tc>
       </w:tr>
       <w:tr>
-        <w:tblPrEx>
-          <w:tblCellMar>
-            <w:top w:w="0" w:type="dxa"/>
-            <w:bottom w:w="0" w:type="dxa"/>
-          </w:tblCellMar>
-        </w:tblPrEx>
         <w:trPr>
           <w:trHeight w:val="336"/>
           <w:jc w:val="center"/>
@@ -3299,12 +3242,6 @@
         </w:tc>
       </w:tr>
       <w:tr>
-        <w:tblPrEx>
-          <w:tblCellMar>
-            <w:top w:w="0" w:type="dxa"/>
-            <w:bottom w:w="0" w:type="dxa"/>
-          </w:tblCellMar>
-        </w:tblPrEx>
         <w:trPr>
           <w:trHeight w:val="336"/>
           <w:jc w:val="center"/>
@@ -3361,12 +3298,6 @@
         </w:tc>
       </w:tr>
       <w:tr>
-        <w:tblPrEx>
-          <w:tblCellMar>
-            <w:top w:w="0" w:type="dxa"/>
-            <w:bottom w:w="0" w:type="dxa"/>
-          </w:tblCellMar>
-        </w:tblPrEx>
         <w:trPr>
           <w:trHeight w:val="336"/>
           <w:jc w:val="center"/>
@@ -3423,12 +3354,6 @@
         </w:tc>
       </w:tr>
       <w:tr>
-        <w:tblPrEx>
-          <w:tblCellMar>
-            <w:top w:w="0" w:type="dxa"/>
-            <w:bottom w:w="0" w:type="dxa"/>
-          </w:tblCellMar>
-        </w:tblPrEx>
         <w:trPr>
           <w:trHeight w:val="656"/>
           <w:jc w:val="center"/>
@@ -3538,12 +3463,6 @@
         <w:gridCol w:w="7119"/>
       </w:tblGrid>
       <w:tr>
-        <w:tblPrEx>
-          <w:tblCellMar>
-            <w:top w:w="0" w:type="dxa"/>
-            <w:bottom w:w="0" w:type="dxa"/>
-          </w:tblCellMar>
-        </w:tblPrEx>
         <w:trPr>
           <w:trHeight w:val="336"/>
           <w:jc w:val="center"/>
@@ -3598,26 +3517,12 @@
                 <w:sz w:val="22"/>
                 <w:szCs w:val="22"/>
               </w:rPr>
-              <w:t>RF0</w:t>
-            </w:r>
-            <w:r>
-              <w:rPr>
-                <w:rFonts w:ascii="Arial" w:hAnsi="Arial" w:cs="Arial"/>
-                <w:sz w:val="22"/>
-                <w:szCs w:val="22"/>
-              </w:rPr>
-              <w:t>2</w:t>
+              <w:t>RF02</w:t>
             </w:r>
           </w:p>
         </w:tc>
       </w:tr>
       <w:tr>
-        <w:tblPrEx>
-          <w:tblCellMar>
-            <w:top w:w="0" w:type="dxa"/>
-            <w:bottom w:w="0" w:type="dxa"/>
-          </w:tblCellMar>
-        </w:tblPrEx>
         <w:trPr>
           <w:trHeight w:val="336"/>
           <w:jc w:val="center"/>
@@ -3675,12 +3580,6 @@
         </w:tc>
       </w:tr>
       <w:tr>
-        <w:tblPrEx>
-          <w:tblCellMar>
-            <w:top w:w="0" w:type="dxa"/>
-            <w:bottom w:w="0" w:type="dxa"/>
-          </w:tblCellMar>
-        </w:tblPrEx>
         <w:trPr>
           <w:trHeight w:val="336"/>
           <w:jc w:val="center"/>
@@ -3737,12 +3636,6 @@
         </w:tc>
       </w:tr>
       <w:tr>
-        <w:tblPrEx>
-          <w:tblCellMar>
-            <w:top w:w="0" w:type="dxa"/>
-            <w:bottom w:w="0" w:type="dxa"/>
-          </w:tblCellMar>
-        </w:tblPrEx>
         <w:trPr>
           <w:trHeight w:val="336"/>
           <w:jc w:val="center"/>
@@ -3799,12 +3692,6 @@
         </w:tc>
       </w:tr>
       <w:tr>
-        <w:tblPrEx>
-          <w:tblCellMar>
-            <w:top w:w="0" w:type="dxa"/>
-            <w:bottom w:w="0" w:type="dxa"/>
-          </w:tblCellMar>
-        </w:tblPrEx>
         <w:trPr>
           <w:trHeight w:val="336"/>
           <w:jc w:val="center"/>
@@ -3861,12 +3748,6 @@
         </w:tc>
       </w:tr>
       <w:tr>
-        <w:tblPrEx>
-          <w:tblCellMar>
-            <w:top w:w="0" w:type="dxa"/>
-            <w:bottom w:w="0" w:type="dxa"/>
-          </w:tblCellMar>
-        </w:tblPrEx>
         <w:trPr>
           <w:trHeight w:val="593"/>
           <w:jc w:val="center"/>
@@ -3917,7 +3798,23 @@
                 <w:sz w:val="22"/>
                 <w:szCs w:val="22"/>
               </w:rPr>
-              <w:t>A cada movimento do jogador o jogo deverá mesclar determinadas células de mesmo valor</w:t>
+              <w:t xml:space="preserve">A cada movimento do jogador o </w:t>
+            </w:r>
+            <w:r>
+              <w:rPr>
+                <w:rFonts w:ascii="Arial" w:hAnsi="Arial" w:cs="Arial"/>
+                <w:sz w:val="22"/>
+                <w:szCs w:val="22"/>
+              </w:rPr>
+              <w:t>software</w:t>
+            </w:r>
+            <w:r>
+              <w:rPr>
+                <w:rFonts w:ascii="Arial" w:hAnsi="Arial" w:cs="Arial"/>
+                <w:sz w:val="22"/>
+                <w:szCs w:val="22"/>
+              </w:rPr>
+              <w:t xml:space="preserve"> deverá mesclar determinadas células de mesmo valor</w:t>
             </w:r>
           </w:p>
           <w:p>
@@ -3968,12 +3865,6 @@
         <w:gridCol w:w="7119"/>
       </w:tblGrid>
       <w:tr>
-        <w:tblPrEx>
-          <w:tblCellMar>
-            <w:top w:w="0" w:type="dxa"/>
-            <w:bottom w:w="0" w:type="dxa"/>
-          </w:tblCellMar>
-        </w:tblPrEx>
         <w:trPr>
           <w:trHeight w:val="336"/>
           <w:jc w:val="center"/>
@@ -4028,26 +3919,12 @@
                 <w:sz w:val="22"/>
                 <w:szCs w:val="22"/>
               </w:rPr>
-              <w:t>RF0</w:t>
-            </w:r>
-            <w:r>
-              <w:rPr>
-                <w:rFonts w:ascii="Arial" w:hAnsi="Arial" w:cs="Arial"/>
-                <w:sz w:val="22"/>
-                <w:szCs w:val="22"/>
-              </w:rPr>
-              <w:t>3</w:t>
+              <w:t>RF03</w:t>
             </w:r>
           </w:p>
         </w:tc>
       </w:tr>
       <w:tr>
-        <w:tblPrEx>
-          <w:tblCellMar>
-            <w:top w:w="0" w:type="dxa"/>
-            <w:bottom w:w="0" w:type="dxa"/>
-          </w:tblCellMar>
-        </w:tblPrEx>
         <w:trPr>
           <w:trHeight w:val="336"/>
           <w:jc w:val="center"/>
@@ -4105,12 +3982,6 @@
         </w:tc>
       </w:tr>
       <w:tr>
-        <w:tblPrEx>
-          <w:tblCellMar>
-            <w:top w:w="0" w:type="dxa"/>
-            <w:bottom w:w="0" w:type="dxa"/>
-          </w:tblCellMar>
-        </w:tblPrEx>
         <w:trPr>
           <w:trHeight w:val="336"/>
           <w:jc w:val="center"/>
@@ -4167,12 +4038,6 @@
         </w:tc>
       </w:tr>
       <w:tr>
-        <w:tblPrEx>
-          <w:tblCellMar>
-            <w:top w:w="0" w:type="dxa"/>
-            <w:bottom w:w="0" w:type="dxa"/>
-          </w:tblCellMar>
-        </w:tblPrEx>
         <w:trPr>
           <w:trHeight w:val="336"/>
           <w:jc w:val="center"/>
@@ -4229,12 +4094,6 @@
         </w:tc>
       </w:tr>
       <w:tr>
-        <w:tblPrEx>
-          <w:tblCellMar>
-            <w:top w:w="0" w:type="dxa"/>
-            <w:bottom w:w="0" w:type="dxa"/>
-          </w:tblCellMar>
-        </w:tblPrEx>
         <w:trPr>
           <w:trHeight w:val="336"/>
           <w:jc w:val="center"/>
@@ -4291,12 +4150,6 @@
         </w:tc>
       </w:tr>
       <w:tr>
-        <w:tblPrEx>
-          <w:tblCellMar>
-            <w:top w:w="0" w:type="dxa"/>
-            <w:bottom w:w="0" w:type="dxa"/>
-          </w:tblCellMar>
-        </w:tblPrEx>
         <w:trPr>
           <w:trHeight w:val="1034"/>
           <w:jc w:val="center"/>
@@ -4398,12 +4251,6 @@
         <w:gridCol w:w="7119"/>
       </w:tblGrid>
       <w:tr>
-        <w:tblPrEx>
-          <w:tblCellMar>
-            <w:top w:w="0" w:type="dxa"/>
-            <w:bottom w:w="0" w:type="dxa"/>
-          </w:tblCellMar>
-        </w:tblPrEx>
         <w:trPr>
           <w:trHeight w:val="336"/>
           <w:jc w:val="center"/>
@@ -4459,26 +4306,12 @@
                 <w:sz w:val="22"/>
                 <w:szCs w:val="22"/>
               </w:rPr>
-              <w:t>RF0</w:t>
-            </w:r>
-            <w:r>
-              <w:rPr>
-                <w:rFonts w:ascii="Arial" w:hAnsi="Arial" w:cs="Arial"/>
-                <w:sz w:val="22"/>
-                <w:szCs w:val="22"/>
-              </w:rPr>
-              <w:t>4</w:t>
+              <w:t>RF04</w:t>
             </w:r>
           </w:p>
         </w:tc>
       </w:tr>
       <w:tr>
-        <w:tblPrEx>
-          <w:tblCellMar>
-            <w:top w:w="0" w:type="dxa"/>
-            <w:bottom w:w="0" w:type="dxa"/>
-          </w:tblCellMar>
-        </w:tblPrEx>
         <w:trPr>
           <w:trHeight w:val="336"/>
           <w:jc w:val="center"/>
@@ -4536,12 +4369,6 @@
         </w:tc>
       </w:tr>
       <w:tr>
-        <w:tblPrEx>
-          <w:tblCellMar>
-            <w:top w:w="0" w:type="dxa"/>
-            <w:bottom w:w="0" w:type="dxa"/>
-          </w:tblCellMar>
-        </w:tblPrEx>
         <w:trPr>
           <w:trHeight w:val="336"/>
           <w:jc w:val="center"/>
@@ -4598,12 +4425,6 @@
         </w:tc>
       </w:tr>
       <w:tr>
-        <w:tblPrEx>
-          <w:tblCellMar>
-            <w:top w:w="0" w:type="dxa"/>
-            <w:bottom w:w="0" w:type="dxa"/>
-          </w:tblCellMar>
-        </w:tblPrEx>
         <w:trPr>
           <w:trHeight w:val="336"/>
           <w:jc w:val="center"/>
@@ -4660,12 +4481,6 @@
         </w:tc>
       </w:tr>
       <w:tr>
-        <w:tblPrEx>
-          <w:tblCellMar>
-            <w:top w:w="0" w:type="dxa"/>
-            <w:bottom w:w="0" w:type="dxa"/>
-          </w:tblCellMar>
-        </w:tblPrEx>
         <w:trPr>
           <w:trHeight w:val="336"/>
           <w:jc w:val="center"/>
@@ -4722,12 +4537,6 @@
         </w:tc>
       </w:tr>
       <w:tr>
-        <w:tblPrEx>
-          <w:tblCellMar>
-            <w:top w:w="0" w:type="dxa"/>
-            <w:bottom w:w="0" w:type="dxa"/>
-          </w:tblCellMar>
-        </w:tblPrEx>
         <w:trPr>
           <w:trHeight w:val="1286"/>
           <w:jc w:val="center"/>
@@ -4777,15 +4586,7 @@
                 <w:sz w:val="22"/>
                 <w:szCs w:val="22"/>
               </w:rPr>
-              <w:t xml:space="preserve">As dificuldades serão: </w:t>
-            </w:r>
-            <w:r>
-              <w:rPr>
-                <w:rFonts w:ascii="Arial" w:hAnsi="Arial" w:cs="Arial"/>
-                <w:sz w:val="22"/>
-                <w:szCs w:val="22"/>
-              </w:rPr>
-              <w:t>F</w:t>
+              <w:t>As dificuldades serão: F</w:t>
             </w:r>
             <w:r>
               <w:rPr>
@@ -4833,15 +4634,7 @@
                 <w:sz w:val="22"/>
                 <w:szCs w:val="22"/>
               </w:rPr>
-              <w:t>, Hardcore</w:t>
-            </w:r>
-            <w:r>
-              <w:rPr>
-                <w:rFonts w:ascii="Arial" w:hAnsi="Arial" w:cs="Arial"/>
-                <w:sz w:val="22"/>
-                <w:szCs w:val="22"/>
-              </w:rPr>
-              <w:t>.</w:t>
+              <w:t>, Hardcore.</w:t>
             </w:r>
           </w:p>
           <w:p>
@@ -4973,12 +4766,6 @@
         <w:gridCol w:w="7119"/>
       </w:tblGrid>
       <w:tr>
-        <w:tblPrEx>
-          <w:tblCellMar>
-            <w:top w:w="0" w:type="dxa"/>
-            <w:bottom w:w="0" w:type="dxa"/>
-          </w:tblCellMar>
-        </w:tblPrEx>
         <w:trPr>
           <w:trHeight w:val="336"/>
           <w:jc w:val="center"/>
@@ -5033,26 +4820,12 @@
                 <w:sz w:val="22"/>
                 <w:szCs w:val="22"/>
               </w:rPr>
-              <w:t>RF0</w:t>
-            </w:r>
-            <w:r>
-              <w:rPr>
-                <w:rFonts w:ascii="Arial" w:hAnsi="Arial" w:cs="Arial"/>
-                <w:sz w:val="22"/>
-                <w:szCs w:val="22"/>
-              </w:rPr>
-              <w:t>5</w:t>
+              <w:t>RF05</w:t>
             </w:r>
           </w:p>
         </w:tc>
       </w:tr>
       <w:tr>
-        <w:tblPrEx>
-          <w:tblCellMar>
-            <w:top w:w="0" w:type="dxa"/>
-            <w:bottom w:w="0" w:type="dxa"/>
-          </w:tblCellMar>
-        </w:tblPrEx>
         <w:trPr>
           <w:trHeight w:val="336"/>
           <w:jc w:val="center"/>
@@ -5110,12 +4883,6 @@
         </w:tc>
       </w:tr>
       <w:tr>
-        <w:tblPrEx>
-          <w:tblCellMar>
-            <w:top w:w="0" w:type="dxa"/>
-            <w:bottom w:w="0" w:type="dxa"/>
-          </w:tblCellMar>
-        </w:tblPrEx>
         <w:trPr>
           <w:trHeight w:val="336"/>
           <w:jc w:val="center"/>
@@ -5172,12 +4939,6 @@
         </w:tc>
       </w:tr>
       <w:tr>
-        <w:tblPrEx>
-          <w:tblCellMar>
-            <w:top w:w="0" w:type="dxa"/>
-            <w:bottom w:w="0" w:type="dxa"/>
-          </w:tblCellMar>
-        </w:tblPrEx>
         <w:trPr>
           <w:trHeight w:val="336"/>
           <w:jc w:val="center"/>
@@ -5234,12 +4995,6 @@
         </w:tc>
       </w:tr>
       <w:tr>
-        <w:tblPrEx>
-          <w:tblCellMar>
-            <w:top w:w="0" w:type="dxa"/>
-            <w:bottom w:w="0" w:type="dxa"/>
-          </w:tblCellMar>
-        </w:tblPrEx>
         <w:trPr>
           <w:trHeight w:val="336"/>
           <w:jc w:val="center"/>
@@ -5296,12 +5051,6 @@
         </w:tc>
       </w:tr>
       <w:tr>
-        <w:tblPrEx>
-          <w:tblCellMar>
-            <w:top w:w="0" w:type="dxa"/>
-            <w:bottom w:w="0" w:type="dxa"/>
-          </w:tblCellMar>
-        </w:tblPrEx>
         <w:trPr>
           <w:trHeight w:val="1529"/>
           <w:jc w:val="center"/>
@@ -5424,12 +5173,6 @@
         <w:gridCol w:w="7119"/>
       </w:tblGrid>
       <w:tr>
-        <w:tblPrEx>
-          <w:tblCellMar>
-            <w:top w:w="0" w:type="dxa"/>
-            <w:bottom w:w="0" w:type="dxa"/>
-          </w:tblCellMar>
-        </w:tblPrEx>
         <w:trPr>
           <w:trHeight w:val="336"/>
           <w:jc w:val="center"/>
@@ -5484,26 +5227,12 @@
                 <w:sz w:val="22"/>
                 <w:szCs w:val="22"/>
               </w:rPr>
-              <w:t>RF0</w:t>
-            </w:r>
-            <w:r>
-              <w:rPr>
-                <w:rFonts w:ascii="Arial" w:hAnsi="Arial" w:cs="Arial"/>
-                <w:sz w:val="22"/>
-                <w:szCs w:val="22"/>
-              </w:rPr>
-              <w:t>6</w:t>
+              <w:t>RF06</w:t>
             </w:r>
           </w:p>
         </w:tc>
       </w:tr>
       <w:tr>
-        <w:tblPrEx>
-          <w:tblCellMar>
-            <w:top w:w="0" w:type="dxa"/>
-            <w:bottom w:w="0" w:type="dxa"/>
-          </w:tblCellMar>
-        </w:tblPrEx>
         <w:trPr>
           <w:trHeight w:val="336"/>
           <w:jc w:val="center"/>
@@ -5569,12 +5298,6 @@
         </w:tc>
       </w:tr>
       <w:tr>
-        <w:tblPrEx>
-          <w:tblCellMar>
-            <w:top w:w="0" w:type="dxa"/>
-            <w:bottom w:w="0" w:type="dxa"/>
-          </w:tblCellMar>
-        </w:tblPrEx>
         <w:trPr>
           <w:trHeight w:val="336"/>
           <w:jc w:val="center"/>
@@ -5631,12 +5354,6 @@
         </w:tc>
       </w:tr>
       <w:tr>
-        <w:tblPrEx>
-          <w:tblCellMar>
-            <w:top w:w="0" w:type="dxa"/>
-            <w:bottom w:w="0" w:type="dxa"/>
-          </w:tblCellMar>
-        </w:tblPrEx>
         <w:trPr>
           <w:trHeight w:val="336"/>
           <w:jc w:val="center"/>
@@ -5693,12 +5410,6 @@
         </w:tc>
       </w:tr>
       <w:tr>
-        <w:tblPrEx>
-          <w:tblCellMar>
-            <w:top w:w="0" w:type="dxa"/>
-            <w:bottom w:w="0" w:type="dxa"/>
-          </w:tblCellMar>
-        </w:tblPrEx>
         <w:trPr>
           <w:trHeight w:val="336"/>
           <w:jc w:val="center"/>
@@ -5755,12 +5466,6 @@
         </w:tc>
       </w:tr>
       <w:tr>
-        <w:tblPrEx>
-          <w:tblCellMar>
-            <w:top w:w="0" w:type="dxa"/>
-            <w:bottom w:w="0" w:type="dxa"/>
-          </w:tblCellMar>
-        </w:tblPrEx>
         <w:trPr>
           <w:trHeight w:val="764"/>
           <w:jc w:val="center"/>
@@ -5861,12 +5566,6 @@
         <w:gridCol w:w="7119"/>
       </w:tblGrid>
       <w:tr>
-        <w:tblPrEx>
-          <w:tblCellMar>
-            <w:top w:w="0" w:type="dxa"/>
-            <w:bottom w:w="0" w:type="dxa"/>
-          </w:tblCellMar>
-        </w:tblPrEx>
         <w:trPr>
           <w:trHeight w:val="336"/>
           <w:jc w:val="center"/>
@@ -5921,26 +5620,12 @@
                 <w:sz w:val="22"/>
                 <w:szCs w:val="22"/>
               </w:rPr>
-              <w:t>RF0</w:t>
-            </w:r>
-            <w:r>
-              <w:rPr>
-                <w:rFonts w:ascii="Arial" w:hAnsi="Arial" w:cs="Arial"/>
-                <w:sz w:val="22"/>
-                <w:szCs w:val="22"/>
-              </w:rPr>
-              <w:t>7</w:t>
+              <w:t>RF07</w:t>
             </w:r>
           </w:p>
         </w:tc>
       </w:tr>
       <w:tr>
-        <w:tblPrEx>
-          <w:tblCellMar>
-            <w:top w:w="0" w:type="dxa"/>
-            <w:bottom w:w="0" w:type="dxa"/>
-          </w:tblCellMar>
-        </w:tblPrEx>
         <w:trPr>
           <w:trHeight w:val="336"/>
           <w:jc w:val="center"/>
@@ -5999,12 +5684,6 @@
         </w:tc>
       </w:tr>
       <w:tr>
-        <w:tblPrEx>
-          <w:tblCellMar>
-            <w:top w:w="0" w:type="dxa"/>
-            <w:bottom w:w="0" w:type="dxa"/>
-          </w:tblCellMar>
-        </w:tblPrEx>
         <w:trPr>
           <w:trHeight w:val="336"/>
           <w:jc w:val="center"/>
@@ -6061,12 +5740,6 @@
         </w:tc>
       </w:tr>
       <w:tr>
-        <w:tblPrEx>
-          <w:tblCellMar>
-            <w:top w:w="0" w:type="dxa"/>
-            <w:bottom w:w="0" w:type="dxa"/>
-          </w:tblCellMar>
-        </w:tblPrEx>
         <w:trPr>
           <w:trHeight w:val="336"/>
           <w:jc w:val="center"/>
@@ -6123,12 +5796,6 @@
         </w:tc>
       </w:tr>
       <w:tr>
-        <w:tblPrEx>
-          <w:tblCellMar>
-            <w:top w:w="0" w:type="dxa"/>
-            <w:bottom w:w="0" w:type="dxa"/>
-          </w:tblCellMar>
-        </w:tblPrEx>
         <w:trPr>
           <w:trHeight w:val="336"/>
           <w:jc w:val="center"/>
@@ -6185,12 +5852,6 @@
         </w:tc>
       </w:tr>
       <w:tr>
-        <w:tblPrEx>
-          <w:tblCellMar>
-            <w:top w:w="0" w:type="dxa"/>
-            <w:bottom w:w="0" w:type="dxa"/>
-          </w:tblCellMar>
-        </w:tblPrEx>
         <w:trPr>
           <w:trHeight w:val="764"/>
           <w:jc w:val="center"/>
@@ -6498,12 +6159,6 @@
         <w:gridCol w:w="7119"/>
       </w:tblGrid>
       <w:tr>
-        <w:tblPrEx>
-          <w:tblCellMar>
-            <w:top w:w="0" w:type="dxa"/>
-            <w:bottom w:w="0" w:type="dxa"/>
-          </w:tblCellMar>
-        </w:tblPrEx>
         <w:trPr>
           <w:trHeight w:val="336"/>
           <w:jc w:val="center"/>
@@ -6558,26 +6213,12 @@
                 <w:sz w:val="22"/>
                 <w:szCs w:val="22"/>
               </w:rPr>
-              <w:t>R</w:t>
-            </w:r>
-            <w:r>
-              <w:rPr>
-                <w:rFonts w:ascii="Arial" w:hAnsi="Arial" w:cs="Arial"/>
-                <w:sz w:val="22"/>
-                <w:szCs w:val="22"/>
-              </w:rPr>
-              <w:t>NF1.1</w:t>
+              <w:t>RNF1.1</w:t>
             </w:r>
           </w:p>
         </w:tc>
       </w:tr>
       <w:tr>
-        <w:tblPrEx>
-          <w:tblCellMar>
-            <w:top w:w="0" w:type="dxa"/>
-            <w:bottom w:w="0" w:type="dxa"/>
-          </w:tblCellMar>
-        </w:tblPrEx>
         <w:trPr>
           <w:trHeight w:val="336"/>
           <w:jc w:val="center"/>
@@ -6644,12 +6285,6 @@
         </w:tc>
       </w:tr>
       <w:tr>
-        <w:tblPrEx>
-          <w:tblCellMar>
-            <w:top w:w="0" w:type="dxa"/>
-            <w:bottom w:w="0" w:type="dxa"/>
-          </w:tblCellMar>
-        </w:tblPrEx>
         <w:trPr>
           <w:trHeight w:val="336"/>
           <w:jc w:val="center"/>
@@ -6706,12 +6341,6 @@
         </w:tc>
       </w:tr>
       <w:tr>
-        <w:tblPrEx>
-          <w:tblCellMar>
-            <w:top w:w="0" w:type="dxa"/>
-            <w:bottom w:w="0" w:type="dxa"/>
-          </w:tblCellMar>
-        </w:tblPrEx>
         <w:trPr>
           <w:trHeight w:val="336"/>
           <w:jc w:val="center"/>
@@ -6768,12 +6397,6 @@
         </w:tc>
       </w:tr>
       <w:tr>
-        <w:tblPrEx>
-          <w:tblCellMar>
-            <w:top w:w="0" w:type="dxa"/>
-            <w:bottom w:w="0" w:type="dxa"/>
-          </w:tblCellMar>
-        </w:tblPrEx>
         <w:trPr>
           <w:trHeight w:val="336"/>
           <w:jc w:val="center"/>
@@ -6830,12 +6453,6 @@
         </w:tc>
       </w:tr>
       <w:tr>
-        <w:tblPrEx>
-          <w:tblCellMar>
-            <w:top w:w="0" w:type="dxa"/>
-            <w:bottom w:w="0" w:type="dxa"/>
-          </w:tblCellMar>
-        </w:tblPrEx>
         <w:trPr>
           <w:trHeight w:val="764"/>
           <w:jc w:val="center"/>
@@ -6939,12 +6556,6 @@
         <w:gridCol w:w="7119"/>
       </w:tblGrid>
       <w:tr>
-        <w:tblPrEx>
-          <w:tblCellMar>
-            <w:top w:w="0" w:type="dxa"/>
-            <w:bottom w:w="0" w:type="dxa"/>
-          </w:tblCellMar>
-        </w:tblPrEx>
         <w:trPr>
           <w:trHeight w:val="336"/>
           <w:jc w:val="center"/>
@@ -6999,26 +6610,12 @@
                 <w:sz w:val="22"/>
                 <w:szCs w:val="22"/>
               </w:rPr>
-              <w:t>RNF1.</w:t>
-            </w:r>
-            <w:r>
-              <w:rPr>
-                <w:rFonts w:ascii="Arial" w:hAnsi="Arial" w:cs="Arial"/>
-                <w:sz w:val="22"/>
-                <w:szCs w:val="22"/>
-              </w:rPr>
-              <w:t>2</w:t>
+              <w:t>RNF1.2</w:t>
             </w:r>
           </w:p>
         </w:tc>
       </w:tr>
       <w:tr>
-        <w:tblPrEx>
-          <w:tblCellMar>
-            <w:top w:w="0" w:type="dxa"/>
-            <w:bottom w:w="0" w:type="dxa"/>
-          </w:tblCellMar>
-        </w:tblPrEx>
         <w:trPr>
           <w:trHeight w:val="336"/>
           <w:jc w:val="center"/>
@@ -7085,12 +6682,6 @@
         </w:tc>
       </w:tr>
       <w:tr>
-        <w:tblPrEx>
-          <w:tblCellMar>
-            <w:top w:w="0" w:type="dxa"/>
-            <w:bottom w:w="0" w:type="dxa"/>
-          </w:tblCellMar>
-        </w:tblPrEx>
         <w:trPr>
           <w:trHeight w:val="336"/>
           <w:jc w:val="center"/>
@@ -7147,12 +6738,6 @@
         </w:tc>
       </w:tr>
       <w:tr>
-        <w:tblPrEx>
-          <w:tblCellMar>
-            <w:top w:w="0" w:type="dxa"/>
-            <w:bottom w:w="0" w:type="dxa"/>
-          </w:tblCellMar>
-        </w:tblPrEx>
         <w:trPr>
           <w:trHeight w:val="336"/>
           <w:jc w:val="center"/>
@@ -7209,12 +6794,6 @@
         </w:tc>
       </w:tr>
       <w:tr>
-        <w:tblPrEx>
-          <w:tblCellMar>
-            <w:top w:w="0" w:type="dxa"/>
-            <w:bottom w:w="0" w:type="dxa"/>
-          </w:tblCellMar>
-        </w:tblPrEx>
         <w:trPr>
           <w:trHeight w:val="336"/>
           <w:jc w:val="center"/>
@@ -7271,12 +6850,6 @@
         </w:tc>
       </w:tr>
       <w:tr>
-        <w:tblPrEx>
-          <w:tblCellMar>
-            <w:top w:w="0" w:type="dxa"/>
-            <w:bottom w:w="0" w:type="dxa"/>
-          </w:tblCellMar>
-        </w:tblPrEx>
         <w:trPr>
           <w:trHeight w:val="764"/>
           <w:jc w:val="center"/>
@@ -7328,23 +6901,7 @@
                 <w:sz w:val="22"/>
                 <w:szCs w:val="22"/>
               </w:rPr>
-              <w:t>Caso o jogador não consiga atingir o número da célula</w:t>
-            </w:r>
-            <w:r>
-              <w:rPr>
-                <w:rFonts w:ascii="Arial" w:hAnsi="Arial" w:cs="Arial"/>
-                <w:sz w:val="22"/>
-                <w:szCs w:val="22"/>
-              </w:rPr>
-              <w:t xml:space="preserve"> de vitória</w:t>
-            </w:r>
-            <w:r>
-              <w:rPr>
-                <w:rFonts w:ascii="Arial" w:hAnsi="Arial" w:cs="Arial"/>
-                <w:sz w:val="22"/>
-                <w:szCs w:val="22"/>
-              </w:rPr>
-              <w:t xml:space="preserve"> de acordo com a dificuldade e fique sem movimentos restantes o jogo deverá exibir a tela de GAME OVER e dar a opção de o jogador refazer o último movimento (exceto no modo Hardcore).</w:t>
+              <w:t>Caso o jogador não consiga atingir o número da célula de vitória de acordo com a dificuldade e fique sem movimentos restantes o jogo deverá exibir a tela de GAME OVER e dar a opção de o jogador refazer o último movimento (exceto no modo Hardcore).</w:t>
             </w:r>
           </w:p>
         </w:tc>
@@ -7360,14 +6917,6 @@
           <w:szCs w:val="22"/>
         </w:rPr>
       </w:pPr>
-      <w:r>
-        <w:rPr>
-          <w:rFonts w:ascii="Arial" w:hAnsi="Arial" w:cs="Arial"/>
-          <w:sz w:val="22"/>
-          <w:szCs w:val="22"/>
-        </w:rPr>
-        <w:tab/>
-      </w:r>
     </w:p>
     <w:tbl>
       <w:tblPr>
@@ -7393,12 +6942,6 @@
         <w:gridCol w:w="7119"/>
       </w:tblGrid>
       <w:tr>
-        <w:tblPrEx>
-          <w:tblCellMar>
-            <w:top w:w="0" w:type="dxa"/>
-            <w:bottom w:w="0" w:type="dxa"/>
-          </w:tblCellMar>
-        </w:tblPrEx>
         <w:trPr>
           <w:trHeight w:val="336"/>
           <w:jc w:val="center"/>
@@ -7453,26 +6996,20 @@
                 <w:sz w:val="22"/>
                 <w:szCs w:val="22"/>
               </w:rPr>
-              <w:t>RNF</w:t>
-            </w:r>
-            <w:r>
-              <w:rPr>
-                <w:rFonts w:ascii="Arial" w:hAnsi="Arial" w:cs="Arial"/>
-                <w:sz w:val="22"/>
-                <w:szCs w:val="22"/>
-              </w:rPr>
-              <w:t>4.1</w:t>
+              <w:t>RNF1.</w:t>
+            </w:r>
+            <w:r>
+              <w:rPr>
+                <w:rFonts w:ascii="Arial" w:hAnsi="Arial" w:cs="Arial"/>
+                <w:sz w:val="22"/>
+                <w:szCs w:val="22"/>
+              </w:rPr>
+              <w:t>3</w:t>
             </w:r>
           </w:p>
         </w:tc>
       </w:tr>
       <w:tr>
-        <w:tblPrEx>
-          <w:tblCellMar>
-            <w:top w:w="0" w:type="dxa"/>
-            <w:bottom w:w="0" w:type="dxa"/>
-          </w:tblCellMar>
-        </w:tblPrEx>
         <w:trPr>
           <w:trHeight w:val="336"/>
           <w:jc w:val="center"/>
@@ -7525,26 +7062,12 @@
                 <w:sz w:val="22"/>
                 <w:szCs w:val="22"/>
               </w:rPr>
-              <w:t xml:space="preserve">O software deverá exibir uma tela com a opção de aumentar a dificuldade ao se ganhar </w:t>
-            </w:r>
-            <w:r>
-              <w:rPr>
-                <w:rFonts w:ascii="Arial" w:hAnsi="Arial" w:cs="Arial"/>
-                <w:sz w:val="22"/>
-                <w:szCs w:val="22"/>
-              </w:rPr>
-              <w:t>uma partida</w:t>
+              <w:t>O software deverá limitar o tamanho das telas de jogo</w:t>
             </w:r>
           </w:p>
         </w:tc>
       </w:tr>
       <w:tr>
-        <w:tblPrEx>
-          <w:tblCellMar>
-            <w:top w:w="0" w:type="dxa"/>
-            <w:bottom w:w="0" w:type="dxa"/>
-          </w:tblCellMar>
-        </w:tblPrEx>
         <w:trPr>
           <w:trHeight w:val="336"/>
           <w:jc w:val="center"/>
@@ -7595,18 +7118,12 @@
                 <w:sz w:val="22"/>
                 <w:szCs w:val="22"/>
               </w:rPr>
-              <w:t>Média</w:t>
+              <w:t>Alta</w:t>
             </w:r>
           </w:p>
         </w:tc>
       </w:tr>
       <w:tr>
-        <w:tblPrEx>
-          <w:tblCellMar>
-            <w:top w:w="0" w:type="dxa"/>
-            <w:bottom w:w="0" w:type="dxa"/>
-          </w:tblCellMar>
-        </w:tblPrEx>
         <w:trPr>
           <w:trHeight w:val="336"/>
           <w:jc w:val="center"/>
@@ -7663,12 +7180,6 @@
         </w:tc>
       </w:tr>
       <w:tr>
-        <w:tblPrEx>
-          <w:tblCellMar>
-            <w:top w:w="0" w:type="dxa"/>
-            <w:bottom w:w="0" w:type="dxa"/>
-          </w:tblCellMar>
-        </w:tblPrEx>
         <w:trPr>
           <w:trHeight w:val="336"/>
           <w:jc w:val="center"/>
@@ -7719,26 +7230,12 @@
                 <w:sz w:val="22"/>
                 <w:szCs w:val="22"/>
               </w:rPr>
-              <w:t>RF0</w:t>
-            </w:r>
-            <w:r>
-              <w:rPr>
-                <w:rFonts w:ascii="Arial" w:hAnsi="Arial" w:cs="Arial"/>
-                <w:sz w:val="22"/>
-                <w:szCs w:val="22"/>
-              </w:rPr>
-              <w:t>4</w:t>
+              <w:t>RF01</w:t>
             </w:r>
           </w:p>
         </w:tc>
       </w:tr>
       <w:tr>
-        <w:tblPrEx>
-          <w:tblCellMar>
-            <w:top w:w="0" w:type="dxa"/>
-            <w:bottom w:w="0" w:type="dxa"/>
-          </w:tblCellMar>
-        </w:tblPrEx>
         <w:trPr>
           <w:trHeight w:val="764"/>
           <w:jc w:val="center"/>
@@ -7777,98 +7274,6 @@
           <w:p>
             <w:pPr>
               <w:jc w:val="both"/>
-              <w:rPr>
-                <w:rFonts w:ascii="Arial" w:hAnsi="Arial" w:cs="Arial"/>
-                <w:sz w:val="22"/>
-                <w:szCs w:val="22"/>
-              </w:rPr>
-            </w:pPr>
-            <w:r>
-              <w:rPr>
-                <w:rFonts w:ascii="Arial" w:hAnsi="Arial" w:cs="Arial"/>
-                <w:sz w:val="22"/>
-                <w:szCs w:val="22"/>
-              </w:rPr>
-              <w:t>Caso o jogador vença o jogo</w:t>
-            </w:r>
-            <w:r>
-              <w:rPr>
-                <w:rFonts w:ascii="Arial" w:hAnsi="Arial" w:cs="Arial"/>
-                <w:sz w:val="22"/>
-                <w:szCs w:val="22"/>
-              </w:rPr>
-              <w:t xml:space="preserve"> nos modos: Fácil, Normal ou Difícil</w:t>
-            </w:r>
-            <w:r>
-              <w:rPr>
-                <w:rFonts w:ascii="Arial" w:hAnsi="Arial" w:cs="Arial"/>
-                <w:sz w:val="22"/>
-                <w:szCs w:val="22"/>
-              </w:rPr>
-              <w:t>, aparecerá uma tela perguntando se ele deseja continuar na dificuldade em que se encontra e tentar alcançar uma pontuação mais alta ou se ele deseja aumentar a dificuldade do jogo.</w:t>
-            </w:r>
-          </w:p>
-          <w:p>
-            <w:pPr>
-              <w:jc w:val="both"/>
-              <w:rPr>
-                <w:rFonts w:ascii="Arial" w:hAnsi="Arial" w:cs="Arial"/>
-                <w:sz w:val="22"/>
-                <w:szCs w:val="22"/>
-              </w:rPr>
-            </w:pPr>
-            <w:r>
-              <w:rPr>
-                <w:rFonts w:ascii="Arial" w:hAnsi="Arial" w:cs="Arial"/>
-                <w:sz w:val="22"/>
-                <w:szCs w:val="22"/>
-              </w:rPr>
-              <w:t xml:space="preserve">O jogador poderá escolher se quer continuar a jogar </w:t>
-            </w:r>
-            <w:r>
-              <w:rPr>
-                <w:rFonts w:ascii="Arial" w:hAnsi="Arial" w:cs="Arial"/>
-                <w:sz w:val="22"/>
-                <w:szCs w:val="22"/>
-              </w:rPr>
-              <w:t xml:space="preserve">na mesma dificuldade </w:t>
-            </w:r>
-            <w:r>
-              <w:rPr>
-                <w:rFonts w:ascii="Arial" w:hAnsi="Arial" w:cs="Arial"/>
-                <w:sz w:val="22"/>
-                <w:szCs w:val="22"/>
-              </w:rPr>
-              <w:t xml:space="preserve">após conseguir a célula de vitória. Possibilitando assim </w:t>
-            </w:r>
-            <w:r>
-              <w:rPr>
-                <w:rFonts w:ascii="Arial" w:hAnsi="Arial" w:cs="Arial"/>
-                <w:sz w:val="22"/>
-                <w:szCs w:val="22"/>
-              </w:rPr>
-              <w:t xml:space="preserve">que se possa </w:t>
-            </w:r>
-            <w:r>
-              <w:rPr>
-                <w:rFonts w:ascii="Arial" w:hAnsi="Arial" w:cs="Arial"/>
-                <w:sz w:val="22"/>
-                <w:szCs w:val="22"/>
-              </w:rPr>
-              <w:t>atingir uma maior colocação no ranking de pontos</w:t>
-            </w:r>
-            <w:r>
-              <w:rPr>
-                <w:rFonts w:ascii="Arial" w:hAnsi="Arial" w:cs="Arial"/>
-                <w:sz w:val="22"/>
-                <w:szCs w:val="22"/>
-              </w:rPr>
-              <w:t>.</w:t>
-            </w:r>
-          </w:p>
-          <w:p>
-            <w:pPr>
-              <w:jc w:val="both"/>
               <w:outlineLvl w:val="0"/>
               <w:rPr>
                 <w:rFonts w:ascii="Arial" w:hAnsi="Arial" w:cs="Arial"/>
@@ -7876,6 +7281,22 @@
                 <w:szCs w:val="22"/>
               </w:rPr>
             </w:pPr>
+            <w:r>
+              <w:rPr>
+                <w:rFonts w:ascii="Arial" w:hAnsi="Arial" w:cs="Arial"/>
+                <w:sz w:val="22"/>
+                <w:szCs w:val="22"/>
+              </w:rPr>
+              <w:t>C</w:t>
+            </w:r>
+            <w:r>
+              <w:rPr>
+                <w:rFonts w:ascii="Arial" w:hAnsi="Arial" w:cs="Arial"/>
+                <w:sz w:val="22"/>
+                <w:szCs w:val="22"/>
+              </w:rPr>
+              <w:t>om o objetivo de deixar o software mais dinâmico, com melhores “animações”, o software deverá ter todas as telas com tamanho igual a 80 caracteres horizontalmente.</w:t>
+            </w:r>
           </w:p>
         </w:tc>
       </w:tr>
@@ -7896,7 +7317,6 @@
           <w:sz w:val="22"/>
           <w:szCs w:val="22"/>
         </w:rPr>
-        <w:lastRenderedPageBreak/>
         <w:tab/>
       </w:r>
     </w:p>
@@ -7924,12 +7344,6 @@
         <w:gridCol w:w="7119"/>
       </w:tblGrid>
       <w:tr>
-        <w:tblPrEx>
-          <w:tblCellMar>
-            <w:top w:w="0" w:type="dxa"/>
-            <w:bottom w:w="0" w:type="dxa"/>
-          </w:tblCellMar>
-        </w:tblPrEx>
         <w:trPr>
           <w:trHeight w:val="336"/>
           <w:jc w:val="center"/>
@@ -7984,26 +7398,12 @@
                 <w:sz w:val="22"/>
                 <w:szCs w:val="22"/>
               </w:rPr>
-              <w:t>RNF4.</w:t>
-            </w:r>
-            <w:r>
-              <w:rPr>
-                <w:rFonts w:ascii="Arial" w:hAnsi="Arial" w:cs="Arial"/>
-                <w:sz w:val="22"/>
-                <w:szCs w:val="22"/>
-              </w:rPr>
-              <w:t>2</w:t>
+              <w:t>RNF4.1</w:t>
             </w:r>
           </w:p>
         </w:tc>
       </w:tr>
       <w:tr>
-        <w:tblPrEx>
-          <w:tblCellMar>
-            <w:top w:w="0" w:type="dxa"/>
-            <w:bottom w:w="0" w:type="dxa"/>
-          </w:tblCellMar>
-        </w:tblPrEx>
         <w:trPr>
           <w:trHeight w:val="336"/>
           <w:jc w:val="center"/>
@@ -8043,30 +7443,33 @@
           <w:p>
             <w:pPr>
               <w:jc w:val="both"/>
-              <w:rPr>
-                <w:rFonts w:ascii="Arial" w:hAnsi="Arial" w:cs="Arial"/>
-                <w:sz w:val="22"/>
-                <w:szCs w:val="22"/>
-              </w:rPr>
-            </w:pPr>
-            <w:r>
-              <w:rPr>
-                <w:rFonts w:ascii="Arial" w:hAnsi="Arial" w:cs="Arial"/>
-                <w:sz w:val="22"/>
-                <w:szCs w:val="22"/>
-              </w:rPr>
-              <w:t>O software deverá permitir ao jogador voltar determinado número de movimentos.</w:t>
+              <w:outlineLvl w:val="0"/>
+              <w:rPr>
+                <w:rFonts w:ascii="Arial" w:hAnsi="Arial" w:cs="Arial"/>
+                <w:sz w:val="22"/>
+                <w:szCs w:val="22"/>
+              </w:rPr>
+            </w:pPr>
+            <w:r>
+              <w:rPr>
+                <w:rFonts w:ascii="Arial" w:hAnsi="Arial" w:cs="Arial"/>
+                <w:sz w:val="22"/>
+                <w:szCs w:val="22"/>
+              </w:rPr>
+              <w:t xml:space="preserve">O software deverá exibir uma tela com a opção de aumentar a dificuldade ao se ganhar </w:t>
+            </w:r>
+            <w:r>
+              <w:rPr>
+                <w:rFonts w:ascii="Arial" w:hAnsi="Arial" w:cs="Arial"/>
+                <w:sz w:val="22"/>
+                <w:szCs w:val="22"/>
+              </w:rPr>
+              <w:t>uma partida</w:t>
             </w:r>
           </w:p>
         </w:tc>
       </w:tr>
       <w:tr>
-        <w:tblPrEx>
-          <w:tblCellMar>
-            <w:top w:w="0" w:type="dxa"/>
-            <w:bottom w:w="0" w:type="dxa"/>
-          </w:tblCellMar>
-        </w:tblPrEx>
         <w:trPr>
           <w:trHeight w:val="336"/>
           <w:jc w:val="center"/>
@@ -8094,6 +7497,7 @@
                 <w:sz w:val="22"/>
                 <w:szCs w:val="22"/>
               </w:rPr>
+              <w:lastRenderedPageBreak/>
               <w:t>Prioridade</w:t>
             </w:r>
           </w:p>
@@ -8123,12 +7527,6 @@
         </w:tc>
       </w:tr>
       <w:tr>
-        <w:tblPrEx>
-          <w:tblCellMar>
-            <w:top w:w="0" w:type="dxa"/>
-            <w:bottom w:w="0" w:type="dxa"/>
-          </w:tblCellMar>
-        </w:tblPrEx>
         <w:trPr>
           <w:trHeight w:val="336"/>
           <w:jc w:val="center"/>
@@ -8185,12 +7583,6 @@
         </w:tc>
       </w:tr>
       <w:tr>
-        <w:tblPrEx>
-          <w:tblCellMar>
-            <w:top w:w="0" w:type="dxa"/>
-            <w:bottom w:w="0" w:type="dxa"/>
-          </w:tblCellMar>
-        </w:tblPrEx>
         <w:trPr>
           <w:trHeight w:val="336"/>
           <w:jc w:val="center"/>
@@ -8247,12 +7639,6 @@
         </w:tc>
       </w:tr>
       <w:tr>
-        <w:tblPrEx>
-          <w:tblCellMar>
-            <w:top w:w="0" w:type="dxa"/>
-            <w:bottom w:w="0" w:type="dxa"/>
-          </w:tblCellMar>
-        </w:tblPrEx>
         <w:trPr>
           <w:trHeight w:val="764"/>
           <w:jc w:val="center"/>
@@ -8303,8 +7689,77 @@
                 <w:sz w:val="22"/>
                 <w:szCs w:val="22"/>
               </w:rPr>
-              <w:t>Nos modos fácil, normal e difícil o jogador poderá voltar até 3 movimentos em qualquer momento do jogo. No modo Hardcore essa regra não se aplica.</w:t>
-            </w:r>
+              <w:t>Caso o jogador vença o jogo nos modos: Fácil, Normal ou Difícil, aparecerá uma tela perguntando se ele deseja continuar na dificuldade em que se encontra e tentar alcançar uma pontuação mais alta ou se ele deseja aumentar a dificuldade do jogo.</w:t>
+            </w:r>
+          </w:p>
+          <w:p>
+            <w:pPr>
+              <w:jc w:val="both"/>
+              <w:rPr>
+                <w:rFonts w:ascii="Arial" w:hAnsi="Arial" w:cs="Arial"/>
+                <w:sz w:val="22"/>
+                <w:szCs w:val="22"/>
+              </w:rPr>
+            </w:pPr>
+            <w:r>
+              <w:rPr>
+                <w:rFonts w:ascii="Arial" w:hAnsi="Arial" w:cs="Arial"/>
+                <w:sz w:val="22"/>
+                <w:szCs w:val="22"/>
+              </w:rPr>
+              <w:t xml:space="preserve">O jogador poderá escolher se quer continuar a jogar </w:t>
+            </w:r>
+            <w:r>
+              <w:rPr>
+                <w:rFonts w:ascii="Arial" w:hAnsi="Arial" w:cs="Arial"/>
+                <w:sz w:val="22"/>
+                <w:szCs w:val="22"/>
+              </w:rPr>
+              <w:t xml:space="preserve">na mesma dificuldade </w:t>
+            </w:r>
+            <w:r>
+              <w:rPr>
+                <w:rFonts w:ascii="Arial" w:hAnsi="Arial" w:cs="Arial"/>
+                <w:sz w:val="22"/>
+                <w:szCs w:val="22"/>
+              </w:rPr>
+              <w:t xml:space="preserve">após conseguir a célula de vitória. Possibilitando assim </w:t>
+            </w:r>
+            <w:r>
+              <w:rPr>
+                <w:rFonts w:ascii="Arial" w:hAnsi="Arial" w:cs="Arial"/>
+                <w:sz w:val="22"/>
+                <w:szCs w:val="22"/>
+              </w:rPr>
+              <w:t xml:space="preserve">que se possa </w:t>
+            </w:r>
+            <w:r>
+              <w:rPr>
+                <w:rFonts w:ascii="Arial" w:hAnsi="Arial" w:cs="Arial"/>
+                <w:sz w:val="22"/>
+                <w:szCs w:val="22"/>
+              </w:rPr>
+              <w:t>atingir uma maior colocação no ranking de pontos</w:t>
+            </w:r>
+            <w:r>
+              <w:rPr>
+                <w:rFonts w:ascii="Arial" w:hAnsi="Arial" w:cs="Arial"/>
+                <w:sz w:val="22"/>
+                <w:szCs w:val="22"/>
+              </w:rPr>
+              <w:t>.</w:t>
+            </w:r>
+          </w:p>
+          <w:p>
+            <w:pPr>
+              <w:jc w:val="both"/>
+              <w:outlineLvl w:val="0"/>
+              <w:rPr>
+                <w:rFonts w:ascii="Arial" w:hAnsi="Arial" w:cs="Arial"/>
+                <w:sz w:val="22"/>
+                <w:szCs w:val="22"/>
+              </w:rPr>
+            </w:pPr>
           </w:p>
         </w:tc>
       </w:tr>
@@ -8352,12 +7807,6 @@
         <w:gridCol w:w="7119"/>
       </w:tblGrid>
       <w:tr>
-        <w:tblPrEx>
-          <w:tblCellMar>
-            <w:top w:w="0" w:type="dxa"/>
-            <w:bottom w:w="0" w:type="dxa"/>
-          </w:tblCellMar>
-        </w:tblPrEx>
         <w:trPr>
           <w:trHeight w:val="336"/>
           <w:jc w:val="center"/>
@@ -8412,26 +7861,12 @@
                 <w:sz w:val="22"/>
                 <w:szCs w:val="22"/>
               </w:rPr>
-              <w:t>RNF</w:t>
-            </w:r>
-            <w:r>
-              <w:rPr>
-                <w:rFonts w:ascii="Arial" w:hAnsi="Arial" w:cs="Arial"/>
-                <w:sz w:val="22"/>
-                <w:szCs w:val="22"/>
-              </w:rPr>
-              <w:t>5.1</w:t>
+              <w:t>RNF4.2</w:t>
             </w:r>
           </w:p>
         </w:tc>
       </w:tr>
       <w:tr>
-        <w:tblPrEx>
-          <w:tblCellMar>
-            <w:top w:w="0" w:type="dxa"/>
-            <w:bottom w:w="0" w:type="dxa"/>
-          </w:tblCellMar>
-        </w:tblPrEx>
         <w:trPr>
           <w:trHeight w:val="336"/>
           <w:jc w:val="center"/>
@@ -8483,50 +7918,12 @@
                 <w:sz w:val="22"/>
                 <w:szCs w:val="22"/>
               </w:rPr>
-              <w:t>O software deverá exibir 6 coloca</w:t>
-            </w:r>
-            <w:r>
-              <w:rPr>
-                <w:rFonts w:ascii="Arial" w:hAnsi="Arial" w:cs="Arial"/>
-                <w:sz w:val="22"/>
-                <w:szCs w:val="22"/>
-              </w:rPr>
-              <w:t>ções</w:t>
-            </w:r>
-            <w:r>
-              <w:rPr>
-                <w:rFonts w:ascii="Arial" w:hAnsi="Arial" w:cs="Arial"/>
-                <w:sz w:val="22"/>
-                <w:szCs w:val="22"/>
-              </w:rPr>
-              <w:t xml:space="preserve"> </w:t>
-            </w:r>
-            <w:r>
-              <w:rPr>
-                <w:rFonts w:ascii="Arial" w:hAnsi="Arial" w:cs="Arial"/>
-                <w:sz w:val="22"/>
-                <w:szCs w:val="22"/>
-              </w:rPr>
-              <w:t xml:space="preserve">em </w:t>
-            </w:r>
-            <w:r>
-              <w:rPr>
-                <w:rFonts w:ascii="Arial" w:hAnsi="Arial" w:cs="Arial"/>
-                <w:sz w:val="22"/>
-                <w:szCs w:val="22"/>
-              </w:rPr>
-              <w:t>cada ranking</w:t>
+              <w:t>O software deverá permitir ao jogador voltar determinado número de movimentos.</w:t>
             </w:r>
           </w:p>
         </w:tc>
       </w:tr>
       <w:tr>
-        <w:tblPrEx>
-          <w:tblCellMar>
-            <w:top w:w="0" w:type="dxa"/>
-            <w:bottom w:w="0" w:type="dxa"/>
-          </w:tblCellMar>
-        </w:tblPrEx>
         <w:trPr>
           <w:trHeight w:val="336"/>
           <w:jc w:val="center"/>
@@ -8583,12 +7980,6 @@
         </w:tc>
       </w:tr>
       <w:tr>
-        <w:tblPrEx>
-          <w:tblCellMar>
-            <w:top w:w="0" w:type="dxa"/>
-            <w:bottom w:w="0" w:type="dxa"/>
-          </w:tblCellMar>
-        </w:tblPrEx>
         <w:trPr>
           <w:trHeight w:val="336"/>
           <w:jc w:val="center"/>
@@ -8645,12 +8036,6 @@
         </w:tc>
       </w:tr>
       <w:tr>
-        <w:tblPrEx>
-          <w:tblCellMar>
-            <w:top w:w="0" w:type="dxa"/>
-            <w:bottom w:w="0" w:type="dxa"/>
-          </w:tblCellMar>
-        </w:tblPrEx>
         <w:trPr>
           <w:trHeight w:val="336"/>
           <w:jc w:val="center"/>
@@ -8707,12 +8092,6 @@
         </w:tc>
       </w:tr>
       <w:tr>
-        <w:tblPrEx>
-          <w:tblCellMar>
-            <w:top w:w="0" w:type="dxa"/>
-            <w:bottom w:w="0" w:type="dxa"/>
-          </w:tblCellMar>
-        </w:tblPrEx>
         <w:trPr>
           <w:trHeight w:val="764"/>
           <w:jc w:val="center"/>
@@ -8763,7 +8142,7 @@
                 <w:sz w:val="22"/>
                 <w:szCs w:val="22"/>
               </w:rPr>
-              <w:t>As primeiras 5 colocações serão os 5 jogadores com o melhor desempenho naquele modo. A colocação seguinte será a colocação do jogador que está logado e seus respectivos dados no ranking.</w:t>
+              <w:t>Nos modos fácil, normal e difícil o jogador poderá voltar até 3 movimentos em qualquer momento do jogo. No modo Hardcore essa regra não se aplica.</w:t>
             </w:r>
           </w:p>
         </w:tc>
@@ -8779,6 +8158,14 @@
           <w:szCs w:val="22"/>
         </w:rPr>
       </w:pPr>
+      <w:r>
+        <w:rPr>
+          <w:rFonts w:ascii="Arial" w:hAnsi="Arial" w:cs="Arial"/>
+          <w:sz w:val="22"/>
+          <w:szCs w:val="22"/>
+        </w:rPr>
+        <w:tab/>
+      </w:r>
     </w:p>
     <w:tbl>
       <w:tblPr>
@@ -8804,12 +8191,6 @@
         <w:gridCol w:w="7119"/>
       </w:tblGrid>
       <w:tr>
-        <w:tblPrEx>
-          <w:tblCellMar>
-            <w:top w:w="0" w:type="dxa"/>
-            <w:bottom w:w="0" w:type="dxa"/>
-          </w:tblCellMar>
-        </w:tblPrEx>
         <w:trPr>
           <w:trHeight w:val="336"/>
           <w:jc w:val="center"/>
@@ -8864,34 +8245,12 @@
                 <w:sz w:val="22"/>
                 <w:szCs w:val="22"/>
               </w:rPr>
-              <w:t>RNF</w:t>
-            </w:r>
-            <w:r>
-              <w:rPr>
-                <w:rFonts w:ascii="Arial" w:hAnsi="Arial" w:cs="Arial"/>
-                <w:sz w:val="22"/>
-                <w:szCs w:val="22"/>
-              </w:rPr>
-              <w:t>6</w:t>
-            </w:r>
-            <w:r>
-              <w:rPr>
-                <w:rFonts w:ascii="Arial" w:hAnsi="Arial" w:cs="Arial"/>
-                <w:sz w:val="22"/>
-                <w:szCs w:val="22"/>
-              </w:rPr>
-              <w:t>.1</w:t>
+              <w:t>RNF5.1</w:t>
             </w:r>
           </w:p>
         </w:tc>
       </w:tr>
       <w:tr>
-        <w:tblPrEx>
-          <w:tblCellMar>
-            <w:top w:w="0" w:type="dxa"/>
-            <w:bottom w:w="0" w:type="dxa"/>
-          </w:tblCellMar>
-        </w:tblPrEx>
         <w:trPr>
           <w:trHeight w:val="336"/>
           <w:jc w:val="center"/>
@@ -8943,50 +8302,12 @@
                 <w:sz w:val="22"/>
                 <w:szCs w:val="22"/>
               </w:rPr>
-              <w:t xml:space="preserve">O software deverá </w:t>
-            </w:r>
-            <w:r>
-              <w:rPr>
-                <w:rFonts w:ascii="Arial" w:hAnsi="Arial" w:cs="Arial"/>
-                <w:sz w:val="22"/>
-                <w:szCs w:val="22"/>
-              </w:rPr>
-              <w:t>possuir usuário</w:t>
-            </w:r>
-            <w:r>
-              <w:rPr>
-                <w:rFonts w:ascii="Arial" w:hAnsi="Arial" w:cs="Arial"/>
-                <w:sz w:val="22"/>
-                <w:szCs w:val="22"/>
-              </w:rPr>
-              <w:t>s</w:t>
-            </w:r>
-            <w:r>
-              <w:rPr>
-                <w:rFonts w:ascii="Arial" w:hAnsi="Arial" w:cs="Arial"/>
-                <w:sz w:val="22"/>
-                <w:szCs w:val="22"/>
-              </w:rPr>
-              <w:t xml:space="preserve"> administrador</w:t>
-            </w:r>
-            <w:r>
-              <w:rPr>
-                <w:rFonts w:ascii="Arial" w:hAnsi="Arial" w:cs="Arial"/>
-                <w:sz w:val="22"/>
-                <w:szCs w:val="22"/>
-              </w:rPr>
-              <w:t>es</w:t>
+              <w:t>O software deverá exibir 6 colocações em cada ranking</w:t>
             </w:r>
           </w:p>
         </w:tc>
       </w:tr>
       <w:tr>
-        <w:tblPrEx>
-          <w:tblCellMar>
-            <w:top w:w="0" w:type="dxa"/>
-            <w:bottom w:w="0" w:type="dxa"/>
-          </w:tblCellMar>
-        </w:tblPrEx>
         <w:trPr>
           <w:trHeight w:val="336"/>
           <w:jc w:val="center"/>
@@ -9043,12 +8364,6 @@
         </w:tc>
       </w:tr>
       <w:tr>
-        <w:tblPrEx>
-          <w:tblCellMar>
-            <w:top w:w="0" w:type="dxa"/>
-            <w:bottom w:w="0" w:type="dxa"/>
-          </w:tblCellMar>
-        </w:tblPrEx>
         <w:trPr>
           <w:trHeight w:val="336"/>
           <w:jc w:val="center"/>
@@ -9105,12 +8420,6 @@
         </w:tc>
       </w:tr>
       <w:tr>
-        <w:tblPrEx>
-          <w:tblCellMar>
-            <w:top w:w="0" w:type="dxa"/>
-            <w:bottom w:w="0" w:type="dxa"/>
-          </w:tblCellMar>
-        </w:tblPrEx>
         <w:trPr>
           <w:trHeight w:val="336"/>
           <w:jc w:val="center"/>
@@ -9161,26 +8470,12 @@
                 <w:sz w:val="22"/>
                 <w:szCs w:val="22"/>
               </w:rPr>
-              <w:t>RF0</w:t>
-            </w:r>
-            <w:r>
-              <w:rPr>
-                <w:rFonts w:ascii="Arial" w:hAnsi="Arial" w:cs="Arial"/>
-                <w:sz w:val="22"/>
-                <w:szCs w:val="22"/>
-              </w:rPr>
-              <w:t>6</w:t>
+              <w:t>RF04</w:t>
             </w:r>
           </w:p>
         </w:tc>
       </w:tr>
       <w:tr>
-        <w:tblPrEx>
-          <w:tblCellMar>
-            <w:top w:w="0" w:type="dxa"/>
-            <w:bottom w:w="0" w:type="dxa"/>
-          </w:tblCellMar>
-        </w:tblPrEx>
         <w:trPr>
           <w:trHeight w:val="764"/>
           <w:jc w:val="center"/>
@@ -9231,15 +8526,7 @@
                 <w:sz w:val="22"/>
                 <w:szCs w:val="22"/>
               </w:rPr>
-              <w:t>O usuário administrador será responsável por realizar mudanças em cadastros, podendo excluir e/ou alterar os dados dos jogadores</w:t>
-            </w:r>
-            <w:r>
-              <w:rPr>
-                <w:rFonts w:ascii="Arial" w:hAnsi="Arial" w:cs="Arial"/>
-                <w:sz w:val="22"/>
-                <w:szCs w:val="22"/>
-              </w:rPr>
-              <w:t xml:space="preserve"> (senha e telefone).</w:t>
+              <w:t>As primeiras 5 colocações serão os 5 jogadores com o melhor desempenho naquele modo. A colocação seguinte será a colocação do jogador que está logado e seus respectivos dados no ranking.</w:t>
             </w:r>
           </w:p>
         </w:tc>
@@ -9249,163 +8536,6 @@
       <w:pPr>
         <w:spacing w:line="360" w:lineRule="auto"/>
         <w:jc w:val="both"/>
-        <w:rPr>
-          <w:rFonts w:ascii="Arial" w:hAnsi="Arial" w:cs="Arial"/>
-          <w:sz w:val="22"/>
-          <w:szCs w:val="22"/>
-        </w:rPr>
-      </w:pPr>
-    </w:p>
-    <w:p>
-      <w:pPr>
-        <w:pBdr>
-          <w:top w:val="single" w:sz="4" w:space="1" w:color="auto"/>
-        </w:pBdr>
-        <w:spacing w:line="360" w:lineRule="auto"/>
-        <w:jc w:val="both"/>
-        <w:rPr>
-          <w:rFonts w:ascii="Arial" w:hAnsi="Arial" w:cs="Arial"/>
-          <w:sz w:val="18"/>
-          <w:szCs w:val="18"/>
-        </w:rPr>
-      </w:pPr>
-      <w:r>
-        <w:rPr>
-          <w:rFonts w:ascii="Arial" w:hAnsi="Arial" w:cs="Arial"/>
-          <w:sz w:val="22"/>
-          <w:szCs w:val="22"/>
-          <w:vertAlign w:val="superscript"/>
-        </w:rPr>
-        <w:t>6</w:t>
-      </w:r>
-      <w:r>
-        <w:rPr>
-          <w:rFonts w:ascii="Arial" w:hAnsi="Arial" w:cs="Arial"/>
-          <w:sz w:val="22"/>
-          <w:szCs w:val="22"/>
-        </w:rPr>
-        <w:t xml:space="preserve"> </w:t>
-      </w:r>
-      <w:r>
-        <w:rPr>
-          <w:rFonts w:ascii="Arial" w:hAnsi="Arial" w:cs="Arial"/>
-          <w:sz w:val="16"/>
-          <w:szCs w:val="16"/>
-        </w:rPr>
-        <w:t xml:space="preserve">Disponível em: </w:t>
-      </w:r>
-      <w:hyperlink r:id="rId12" w:history="1">
-        <w:r>
-          <w:rPr>
-            <w:rStyle w:val="Hyperlink"/>
-            <w:rFonts w:ascii="Arial" w:hAnsi="Arial" w:cs="Arial"/>
-            <w:sz w:val="16"/>
-            <w:szCs w:val="16"/>
-          </w:rPr>
-          <w:t>https://www.ateomomento.com.br/o-que-e-um-requisito-nao-funcional/</w:t>
-        </w:r>
-      </w:hyperlink>
-      <w:r>
-        <w:rPr>
-          <w:rFonts w:ascii="Arial" w:hAnsi="Arial" w:cs="Arial"/>
-          <w:sz w:val="16"/>
-          <w:szCs w:val="16"/>
-        </w:rPr>
-        <w:t>. Acesso em: 24/03/2022</w:t>
-      </w:r>
-    </w:p>
-    <w:p>
-      <w:pPr>
-        <w:jc w:val="both"/>
-        <w:outlineLvl w:val="0"/>
-        <w:rPr>
-          <w:rFonts w:ascii="Arial" w:hAnsi="Arial" w:cs="Arial"/>
-          <w:b/>
-        </w:rPr>
-      </w:pPr>
-    </w:p>
-    <w:p>
-      <w:pPr>
-        <w:jc w:val="both"/>
-        <w:outlineLvl w:val="0"/>
-        <w:rPr>
-          <w:rFonts w:ascii="Arial" w:hAnsi="Arial" w:cs="Arial"/>
-        </w:rPr>
-      </w:pPr>
-      <w:r>
-        <w:rPr>
-          <w:rFonts w:ascii="Arial" w:hAnsi="Arial" w:cs="Arial"/>
-        </w:rPr>
-        <w:t>2.</w:t>
-      </w:r>
-      <w:r>
-        <w:rPr>
-          <w:rFonts w:ascii="Arial" w:hAnsi="Arial" w:cs="Arial"/>
-        </w:rPr>
-        <w:t>5</w:t>
-      </w:r>
-      <w:r>
-        <w:rPr>
-          <w:rFonts w:ascii="Arial" w:hAnsi="Arial" w:cs="Arial"/>
-        </w:rPr>
-        <w:t xml:space="preserve"> REGRAS DE NEGÓCIO</w:t>
-      </w:r>
-    </w:p>
-    <w:p>
-      <w:pPr>
-        <w:jc w:val="both"/>
-        <w:rPr>
-          <w:rFonts w:ascii="Arial" w:hAnsi="Arial" w:cs="Arial"/>
-          <w:b/>
-        </w:rPr>
-      </w:pPr>
-    </w:p>
-    <w:p>
-      <w:pPr>
-        <w:ind w:firstLine="708"/>
-        <w:rPr>
-          <w:rFonts w:ascii="Arial" w:hAnsi="Arial" w:cs="Arial"/>
-          <w:sz w:val="22"/>
-          <w:szCs w:val="22"/>
-        </w:rPr>
-      </w:pPr>
-      <w:r>
-        <w:rPr>
-          <w:rFonts w:ascii="Arial" w:hAnsi="Arial" w:cs="Arial"/>
-          <w:sz w:val="22"/>
-          <w:szCs w:val="22"/>
-        </w:rPr>
-        <w:t>As Regras de Negócio, definidas por “RN” são restrições sobre os Requisitos de Software.</w:t>
-      </w:r>
-    </w:p>
-    <w:p>
-      <w:pPr>
-        <w:ind w:firstLine="708"/>
-        <w:rPr>
-          <w:rFonts w:ascii="Arial" w:hAnsi="Arial" w:cs="Arial"/>
-          <w:sz w:val="22"/>
-          <w:szCs w:val="22"/>
-        </w:rPr>
-      </w:pPr>
-      <w:r>
-        <w:rPr>
-          <w:rFonts w:ascii="Arial" w:hAnsi="Arial" w:cs="Arial"/>
-          <w:sz w:val="22"/>
-          <w:szCs w:val="22"/>
-        </w:rPr>
-        <w:t xml:space="preserve">Podemos dizer que as regras de negócio são limites impostos às operações, de </w:t>
-      </w:r>
-      <w:r>
-        <w:rPr>
-          <w:rFonts w:ascii="Arial" w:hAnsi="Arial" w:cs="Arial"/>
-          <w:sz w:val="22"/>
-          <w:szCs w:val="22"/>
-        </w:rPr>
-        <w:t xml:space="preserve">forma que elas sigam corretamente em direção às políticas e aos objetivos da instituição. </w:t>
-      </w:r>
-    </w:p>
-    <w:p>
-      <w:pPr>
         <w:rPr>
           <w:rFonts w:ascii="Arial" w:hAnsi="Arial" w:cs="Arial"/>
           <w:sz w:val="22"/>
@@ -9437,12 +8567,6 @@
         <w:gridCol w:w="7119"/>
       </w:tblGrid>
       <w:tr>
-        <w:tblPrEx>
-          <w:tblCellMar>
-            <w:top w:w="0" w:type="dxa"/>
-            <w:bottom w:w="0" w:type="dxa"/>
-          </w:tblCellMar>
-        </w:tblPrEx>
         <w:trPr>
           <w:trHeight w:val="336"/>
           <w:jc w:val="center"/>
@@ -9458,16 +8582,19 @@
                 <w:bar w:val="single" w:sz="4" w:color="auto"/>
               </w:pBdr>
               <w:ind w:left="6"/>
-              <w:jc w:val="center"/>
-              <w:rPr>
-                <w:rFonts w:ascii="Arial" w:hAnsi="Arial" w:cs="Arial"/>
-                <w:sz w:val="22"/>
-                <w:szCs w:val="22"/>
-              </w:rPr>
-            </w:pPr>
-            <w:r>
-              <w:rPr>
-                <w:rFonts w:ascii="Arial" w:hAnsi="Arial" w:cs="Arial"/>
+              <w:rPr>
+                <w:rFonts w:ascii="Arial" w:hAnsi="Arial" w:cs="Arial"/>
+                <w:b/>
+                <w:bCs/>
+                <w:sz w:val="22"/>
+                <w:szCs w:val="22"/>
+              </w:rPr>
+            </w:pPr>
+            <w:r>
+              <w:rPr>
+                <w:rFonts w:ascii="Arial" w:hAnsi="Arial" w:cs="Arial"/>
+                <w:b/>
+                <w:bCs/>
                 <w:sz w:val="22"/>
                 <w:szCs w:val="22"/>
               </w:rPr>
@@ -9494,18 +8621,12 @@
                 <w:sz w:val="22"/>
                 <w:szCs w:val="22"/>
               </w:rPr>
-              <w:t>RGN01</w:t>
+              <w:t>RNF6.1</w:t>
             </w:r>
           </w:p>
         </w:tc>
       </w:tr>
       <w:tr>
-        <w:tblPrEx>
-          <w:tblCellMar>
-            <w:top w:w="0" w:type="dxa"/>
-            <w:bottom w:w="0" w:type="dxa"/>
-          </w:tblCellMar>
-        </w:tblPrEx>
         <w:trPr>
           <w:trHeight w:val="336"/>
           <w:jc w:val="center"/>
@@ -9544,30 +8665,49 @@
           </w:tcPr>
           <w:p>
             <w:pPr>
-              <w:rPr>
-                <w:rFonts w:ascii="Arial" w:hAnsi="Arial" w:cs="Arial"/>
-                <w:sz w:val="22"/>
-                <w:szCs w:val="22"/>
-              </w:rPr>
-            </w:pPr>
-            <w:r>
-              <w:rPr>
-                <w:rFonts w:ascii="Arial" w:hAnsi="Arial" w:cs="Arial"/>
-                <w:sz w:val="22"/>
-                <w:szCs w:val="22"/>
-              </w:rPr>
-              <w:t>Máscara de Senha</w:t>
+              <w:jc w:val="both"/>
+              <w:rPr>
+                <w:rFonts w:ascii="Arial" w:hAnsi="Arial" w:cs="Arial"/>
+                <w:sz w:val="22"/>
+                <w:szCs w:val="22"/>
+              </w:rPr>
+            </w:pPr>
+            <w:r>
+              <w:rPr>
+                <w:rFonts w:ascii="Arial" w:hAnsi="Arial" w:cs="Arial"/>
+                <w:sz w:val="22"/>
+                <w:szCs w:val="22"/>
+              </w:rPr>
+              <w:t>O software deverá possuir usuário</w:t>
+            </w:r>
+            <w:r>
+              <w:rPr>
+                <w:rFonts w:ascii="Arial" w:hAnsi="Arial" w:cs="Arial"/>
+                <w:sz w:val="22"/>
+                <w:szCs w:val="22"/>
+              </w:rPr>
+              <w:t>s</w:t>
+            </w:r>
+            <w:r>
+              <w:rPr>
+                <w:rFonts w:ascii="Arial" w:hAnsi="Arial" w:cs="Arial"/>
+                <w:sz w:val="22"/>
+                <w:szCs w:val="22"/>
+              </w:rPr>
+              <w:t xml:space="preserve"> administrador</w:t>
+            </w:r>
+            <w:r>
+              <w:rPr>
+                <w:rFonts w:ascii="Arial" w:hAnsi="Arial" w:cs="Arial"/>
+                <w:sz w:val="22"/>
+                <w:szCs w:val="22"/>
+              </w:rPr>
+              <w:t>es</w:t>
             </w:r>
           </w:p>
         </w:tc>
       </w:tr>
       <w:tr>
-        <w:tblPrEx>
-          <w:tblCellMar>
-            <w:top w:w="0" w:type="dxa"/>
-            <w:bottom w:w="0" w:type="dxa"/>
-          </w:tblCellMar>
-        </w:tblPrEx>
         <w:trPr>
           <w:trHeight w:val="336"/>
           <w:jc w:val="center"/>
@@ -9618,18 +8758,12 @@
                 <w:sz w:val="22"/>
                 <w:szCs w:val="22"/>
               </w:rPr>
-              <w:t>Alta</w:t>
+              <w:t>Média</w:t>
             </w:r>
           </w:p>
         </w:tc>
       </w:tr>
       <w:tr>
-        <w:tblPrEx>
-          <w:tblCellMar>
-            <w:top w:w="0" w:type="dxa"/>
-            <w:bottom w:w="0" w:type="dxa"/>
-          </w:tblCellMar>
-        </w:tblPrEx>
         <w:trPr>
           <w:trHeight w:val="336"/>
           <w:jc w:val="center"/>
@@ -9686,12 +8820,6 @@
         </w:tc>
       </w:tr>
       <w:tr>
-        <w:tblPrEx>
-          <w:tblCellMar>
-            <w:top w:w="0" w:type="dxa"/>
-            <w:bottom w:w="0" w:type="dxa"/>
-          </w:tblCellMar>
-        </w:tblPrEx>
         <w:trPr>
           <w:trHeight w:val="336"/>
           <w:jc w:val="center"/>
@@ -9742,20 +8870,22 @@
                 <w:sz w:val="22"/>
                 <w:szCs w:val="22"/>
               </w:rPr>
-              <w:t>RF06</w:t>
+              <w:t>RF0</w:t>
+            </w:r>
+            <w:r>
+              <w:rPr>
+                <w:rFonts w:ascii="Arial" w:hAnsi="Arial" w:cs="Arial"/>
+                <w:sz w:val="22"/>
+                <w:szCs w:val="22"/>
+              </w:rPr>
+              <w:t>6</w:t>
             </w:r>
           </w:p>
         </w:tc>
       </w:tr>
       <w:tr>
-        <w:tblPrEx>
-          <w:tblCellMar>
-            <w:top w:w="0" w:type="dxa"/>
-            <w:bottom w:w="0" w:type="dxa"/>
-          </w:tblCellMar>
-        </w:tblPrEx>
         <w:trPr>
-          <w:trHeight w:val="809"/>
+          <w:trHeight w:val="764"/>
           <w:jc w:val="center"/>
         </w:trPr>
         <w:tc>
@@ -9780,7 +8910,6 @@
                 <w:sz w:val="22"/>
                 <w:szCs w:val="22"/>
               </w:rPr>
-              <w:lastRenderedPageBreak/>
               <w:t>Descrição</w:t>
             </w:r>
           </w:p>
@@ -9792,27 +8921,28 @@
           </w:tcPr>
           <w:p>
             <w:pPr>
-              <w:rPr>
-                <w:rFonts w:ascii="Arial" w:hAnsi="Arial" w:cs="Arial"/>
-                <w:sz w:val="22"/>
-                <w:szCs w:val="22"/>
-              </w:rPr>
-            </w:pPr>
-            <w:r>
-              <w:rPr>
-                <w:rFonts w:ascii="Arial" w:hAnsi="Arial" w:cs="Arial"/>
-                <w:sz w:val="22"/>
-                <w:szCs w:val="22"/>
-              </w:rPr>
-              <w:t>A senha do jogador deverá ser mascarada com o intuito de não aparecer na tela, substituindo os caracteres digitados pelo caractere ‘*’ (asterisco)</w:t>
-            </w:r>
-            <w:r>
-              <w:rPr>
-                <w:rFonts w:ascii="Arial" w:hAnsi="Arial" w:cs="Arial"/>
-                <w:sz w:val="22"/>
-                <w:szCs w:val="22"/>
-              </w:rPr>
-              <w:t>.</w:t>
+              <w:jc w:val="both"/>
+              <w:rPr>
+                <w:rFonts w:ascii="Arial" w:hAnsi="Arial" w:cs="Arial"/>
+                <w:sz w:val="22"/>
+                <w:szCs w:val="22"/>
+              </w:rPr>
+            </w:pPr>
+            <w:r>
+              <w:rPr>
+                <w:rFonts w:ascii="Arial" w:hAnsi="Arial" w:cs="Arial"/>
+                <w:sz w:val="22"/>
+                <w:szCs w:val="22"/>
+              </w:rPr>
+              <w:t>O usuário administrador será responsável por realizar mudanças em cadastros, podendo excluir e/ou alterar os dados dos jogadores</w:t>
+            </w:r>
+            <w:r>
+              <w:rPr>
+                <w:rFonts w:ascii="Arial" w:hAnsi="Arial" w:cs="Arial"/>
+                <w:sz w:val="22"/>
+                <w:szCs w:val="22"/>
+              </w:rPr>
+              <w:t xml:space="preserve"> (senha e telefone).</w:t>
             </w:r>
           </w:p>
         </w:tc>
@@ -9820,11 +8950,170 @@
     </w:tbl>
     <w:p>
       <w:pPr>
+        <w:spacing w:line="360" w:lineRule="auto"/>
+        <w:jc w:val="both"/>
+        <w:rPr>
+          <w:rFonts w:ascii="Arial" w:hAnsi="Arial" w:cs="Arial"/>
+          <w:sz w:val="22"/>
+          <w:szCs w:val="22"/>
+        </w:rPr>
+      </w:pPr>
+    </w:p>
+    <w:p>
+      <w:pPr>
+        <w:pBdr>
+          <w:top w:val="single" w:sz="4" w:space="1" w:color="auto"/>
+        </w:pBdr>
+        <w:spacing w:line="360" w:lineRule="auto"/>
+        <w:jc w:val="both"/>
+        <w:rPr>
+          <w:rFonts w:ascii="Arial" w:hAnsi="Arial" w:cs="Arial"/>
+          <w:sz w:val="18"/>
+          <w:szCs w:val="18"/>
+        </w:rPr>
+      </w:pPr>
+      <w:r>
+        <w:rPr>
+          <w:rFonts w:ascii="Arial" w:hAnsi="Arial" w:cs="Arial"/>
+          <w:sz w:val="22"/>
+          <w:szCs w:val="22"/>
+          <w:vertAlign w:val="superscript"/>
+        </w:rPr>
+        <w:t>6</w:t>
+      </w:r>
+      <w:r>
+        <w:rPr>
+          <w:rFonts w:ascii="Arial" w:hAnsi="Arial" w:cs="Arial"/>
+          <w:sz w:val="22"/>
+          <w:szCs w:val="22"/>
+        </w:rPr>
+        <w:t xml:space="preserve"> </w:t>
+      </w:r>
+      <w:r>
+        <w:rPr>
+          <w:rFonts w:ascii="Arial" w:hAnsi="Arial" w:cs="Arial"/>
+          <w:sz w:val="16"/>
+          <w:szCs w:val="16"/>
+        </w:rPr>
+        <w:t xml:space="preserve">Disponível em: </w:t>
+      </w:r>
+      <w:hyperlink r:id="rId12" w:history="1">
+        <w:r>
+          <w:rPr>
+            <w:rStyle w:val="Hyperlink"/>
+            <w:rFonts w:ascii="Arial" w:hAnsi="Arial" w:cs="Arial"/>
+            <w:sz w:val="16"/>
+            <w:szCs w:val="16"/>
+          </w:rPr>
+          <w:t>https://www.ateomomento.com.br/o-que-e-um-requisito-nao-funcional/</w:t>
+        </w:r>
+      </w:hyperlink>
+      <w:r>
+        <w:rPr>
+          <w:rFonts w:ascii="Arial" w:hAnsi="Arial" w:cs="Arial"/>
+          <w:sz w:val="16"/>
+          <w:szCs w:val="16"/>
+        </w:rPr>
+        <w:t>. Acesso em: 24/03/2022</w:t>
+      </w:r>
+    </w:p>
+    <w:p>
+      <w:pPr>
         <w:jc w:val="both"/>
         <w:outlineLvl w:val="0"/>
         <w:rPr>
           <w:rFonts w:ascii="Arial" w:hAnsi="Arial" w:cs="Arial"/>
           <w:b/>
+        </w:rPr>
+      </w:pPr>
+    </w:p>
+    <w:p>
+      <w:pPr>
+        <w:jc w:val="both"/>
+        <w:outlineLvl w:val="0"/>
+        <w:rPr>
+          <w:rFonts w:ascii="Arial" w:hAnsi="Arial" w:cs="Arial"/>
+        </w:rPr>
+      </w:pPr>
+      <w:r>
+        <w:rPr>
+          <w:rFonts w:ascii="Arial" w:hAnsi="Arial" w:cs="Arial"/>
+        </w:rPr>
+        <w:t>2.</w:t>
+      </w:r>
+      <w:r>
+        <w:rPr>
+          <w:rFonts w:ascii="Arial" w:hAnsi="Arial" w:cs="Arial"/>
+        </w:rPr>
+        <w:t>5</w:t>
+      </w:r>
+      <w:r>
+        <w:rPr>
+          <w:rFonts w:ascii="Arial" w:hAnsi="Arial" w:cs="Arial"/>
+        </w:rPr>
+        <w:t xml:space="preserve"> REGRAS DE NEGÓCIO</w:t>
+      </w:r>
+    </w:p>
+    <w:p>
+      <w:pPr>
+        <w:jc w:val="both"/>
+        <w:rPr>
+          <w:rFonts w:ascii="Arial" w:hAnsi="Arial" w:cs="Arial"/>
+          <w:b/>
+        </w:rPr>
+      </w:pPr>
+    </w:p>
+    <w:p>
+      <w:pPr>
+        <w:ind w:firstLine="708"/>
+        <w:rPr>
+          <w:rFonts w:ascii="Arial" w:hAnsi="Arial" w:cs="Arial"/>
+          <w:sz w:val="22"/>
+          <w:szCs w:val="22"/>
+        </w:rPr>
+      </w:pPr>
+      <w:r>
+        <w:rPr>
+          <w:rFonts w:ascii="Arial" w:hAnsi="Arial" w:cs="Arial"/>
+          <w:sz w:val="22"/>
+          <w:szCs w:val="22"/>
+        </w:rPr>
+        <w:lastRenderedPageBreak/>
+        <w:t>As Regras de Negócio, definidas por “RN” são restrições sobre os Requisitos de Software.</w:t>
+      </w:r>
+    </w:p>
+    <w:p>
+      <w:pPr>
+        <w:ind w:firstLine="708"/>
+        <w:rPr>
+          <w:rFonts w:ascii="Arial" w:hAnsi="Arial" w:cs="Arial"/>
+          <w:sz w:val="22"/>
+          <w:szCs w:val="22"/>
+        </w:rPr>
+      </w:pPr>
+      <w:r>
+        <w:rPr>
+          <w:rFonts w:ascii="Arial" w:hAnsi="Arial" w:cs="Arial"/>
+          <w:sz w:val="22"/>
+          <w:szCs w:val="22"/>
+        </w:rPr>
+        <w:t xml:space="preserve">Podemos dizer que as regras de negócio são limites impostos às operações, de </w:t>
+      </w:r>
+      <w:r>
+        <w:rPr>
+          <w:rFonts w:ascii="Arial" w:hAnsi="Arial" w:cs="Arial"/>
+          <w:sz w:val="22"/>
+          <w:szCs w:val="22"/>
+        </w:rPr>
+        <w:t xml:space="preserve">forma que elas sigam corretamente em direção às políticas e aos objetivos da instituição. </w:t>
+      </w:r>
+    </w:p>
+    <w:p>
+      <w:pPr>
+        <w:rPr>
+          <w:rFonts w:ascii="Arial" w:hAnsi="Arial" w:cs="Arial"/>
+          <w:sz w:val="22"/>
+          <w:szCs w:val="22"/>
         </w:rPr>
       </w:pPr>
     </w:p>
@@ -9852,12 +9141,6 @@
         <w:gridCol w:w="7119"/>
       </w:tblGrid>
       <w:tr>
-        <w:tblPrEx>
-          <w:tblCellMar>
-            <w:top w:w="0" w:type="dxa"/>
-            <w:bottom w:w="0" w:type="dxa"/>
-          </w:tblCellMar>
-        </w:tblPrEx>
         <w:trPr>
           <w:trHeight w:val="336"/>
           <w:jc w:val="center"/>
@@ -9909,26 +9192,12 @@
                 <w:sz w:val="22"/>
                 <w:szCs w:val="22"/>
               </w:rPr>
-              <w:t>RGN0</w:t>
-            </w:r>
-            <w:r>
-              <w:rPr>
-                <w:rFonts w:ascii="Arial" w:hAnsi="Arial" w:cs="Arial"/>
-                <w:sz w:val="22"/>
-                <w:szCs w:val="22"/>
-              </w:rPr>
-              <w:t>2</w:t>
+              <w:t>RGN01</w:t>
             </w:r>
           </w:p>
         </w:tc>
       </w:tr>
       <w:tr>
-        <w:tblPrEx>
-          <w:tblCellMar>
-            <w:top w:w="0" w:type="dxa"/>
-            <w:bottom w:w="0" w:type="dxa"/>
-          </w:tblCellMar>
-        </w:tblPrEx>
         <w:trPr>
           <w:trHeight w:val="336"/>
           <w:jc w:val="center"/>
@@ -9979,18 +9248,12 @@
                 <w:sz w:val="22"/>
                 <w:szCs w:val="22"/>
               </w:rPr>
-              <w:t>Usuário Administrador</w:t>
+              <w:t>Máscara de Senha</w:t>
             </w:r>
           </w:p>
         </w:tc>
       </w:tr>
       <w:tr>
-        <w:tblPrEx>
-          <w:tblCellMar>
-            <w:top w:w="0" w:type="dxa"/>
-            <w:bottom w:w="0" w:type="dxa"/>
-          </w:tblCellMar>
-        </w:tblPrEx>
         <w:trPr>
           <w:trHeight w:val="336"/>
           <w:jc w:val="center"/>
@@ -10047,12 +9310,6 @@
         </w:tc>
       </w:tr>
       <w:tr>
-        <w:tblPrEx>
-          <w:tblCellMar>
-            <w:top w:w="0" w:type="dxa"/>
-            <w:bottom w:w="0" w:type="dxa"/>
-          </w:tblCellMar>
-        </w:tblPrEx>
         <w:trPr>
           <w:trHeight w:val="336"/>
           <w:jc w:val="center"/>
@@ -10109,12 +9366,6 @@
         </w:tc>
       </w:tr>
       <w:tr>
-        <w:tblPrEx>
-          <w:tblCellMar>
-            <w:top w:w="0" w:type="dxa"/>
-            <w:bottom w:w="0" w:type="dxa"/>
-          </w:tblCellMar>
-        </w:tblPrEx>
         <w:trPr>
           <w:trHeight w:val="336"/>
           <w:jc w:val="center"/>
@@ -10165,34 +9416,398 @@
                 <w:sz w:val="22"/>
                 <w:szCs w:val="22"/>
               </w:rPr>
-              <w:t xml:space="preserve">RF06, </w:t>
-            </w:r>
-            <w:r>
-              <w:rPr>
-                <w:rFonts w:ascii="Arial" w:hAnsi="Arial" w:cs="Arial"/>
-                <w:sz w:val="22"/>
-                <w:szCs w:val="22"/>
-              </w:rPr>
-              <w:t>R</w:t>
-            </w:r>
-            <w:r>
-              <w:rPr>
-                <w:rFonts w:ascii="Arial" w:hAnsi="Arial" w:cs="Arial"/>
-                <w:sz w:val="22"/>
-                <w:szCs w:val="22"/>
-              </w:rPr>
-              <w:t>NF6.1</w:t>
+              <w:t>RF06</w:t>
             </w:r>
           </w:p>
         </w:tc>
       </w:tr>
       <w:tr>
-        <w:tblPrEx>
-          <w:tblCellMar>
-            <w:top w:w="0" w:type="dxa"/>
-            <w:bottom w:w="0" w:type="dxa"/>
-          </w:tblCellMar>
-        </w:tblPrEx>
+        <w:trPr>
+          <w:trHeight w:val="809"/>
+          <w:jc w:val="center"/>
+        </w:trPr>
+        <w:tc>
+          <w:tcPr>
+            <w:tcW w:w="1615" w:type="dxa"/>
+            <w:shd w:val="clear" w:color="auto" w:fill="FFFFFF" w:themeFill="background1"/>
+          </w:tcPr>
+          <w:p>
+            <w:pPr>
+              <w:pBdr>
+                <w:bar w:val="single" w:sz="4" w:color="auto"/>
+              </w:pBdr>
+              <w:rPr>
+                <w:rFonts w:ascii="Arial" w:hAnsi="Arial" w:cs="Arial"/>
+                <w:sz w:val="22"/>
+                <w:szCs w:val="22"/>
+              </w:rPr>
+            </w:pPr>
+            <w:r>
+              <w:rPr>
+                <w:rFonts w:ascii="Arial" w:hAnsi="Arial" w:cs="Arial"/>
+                <w:sz w:val="22"/>
+                <w:szCs w:val="22"/>
+              </w:rPr>
+              <w:t>Descrição</w:t>
+            </w:r>
+          </w:p>
+        </w:tc>
+        <w:tc>
+          <w:tcPr>
+            <w:tcW w:w="7119" w:type="dxa"/>
+            <w:shd w:val="clear" w:color="auto" w:fill="FFFFFF" w:themeFill="background1"/>
+          </w:tcPr>
+          <w:p>
+            <w:pPr>
+              <w:rPr>
+                <w:rFonts w:ascii="Arial" w:hAnsi="Arial" w:cs="Arial"/>
+                <w:sz w:val="22"/>
+                <w:szCs w:val="22"/>
+              </w:rPr>
+            </w:pPr>
+            <w:r>
+              <w:rPr>
+                <w:rFonts w:ascii="Arial" w:hAnsi="Arial" w:cs="Arial"/>
+                <w:sz w:val="22"/>
+                <w:szCs w:val="22"/>
+              </w:rPr>
+              <w:t>A senha do jogador deverá ser mascarada com o intuito de não aparecer na tela, substituindo os caracteres digitados pelo caractere ‘*’ (asterisco)</w:t>
+            </w:r>
+            <w:r>
+              <w:rPr>
+                <w:rFonts w:ascii="Arial" w:hAnsi="Arial" w:cs="Arial"/>
+                <w:sz w:val="22"/>
+                <w:szCs w:val="22"/>
+              </w:rPr>
+              <w:t>.</w:t>
+            </w:r>
+          </w:p>
+        </w:tc>
+      </w:tr>
+    </w:tbl>
+    <w:p>
+      <w:pPr>
+        <w:jc w:val="both"/>
+        <w:outlineLvl w:val="0"/>
+        <w:rPr>
+          <w:rFonts w:ascii="Arial" w:hAnsi="Arial" w:cs="Arial"/>
+          <w:b/>
+        </w:rPr>
+      </w:pPr>
+    </w:p>
+    <w:tbl>
+      <w:tblPr>
+        <w:tblW w:w="0" w:type="auto"/>
+        <w:jc w:val="center"/>
+        <w:tblBorders>
+          <w:top w:val="single" w:sz="4" w:space="0" w:color="D9D9D9" w:themeColor="background1" w:themeShade="D9"/>
+          <w:left w:val="single" w:sz="4" w:space="0" w:color="D9D9D9" w:themeColor="background1" w:themeShade="D9"/>
+          <w:bottom w:val="single" w:sz="4" w:space="0" w:color="D9D9D9" w:themeColor="background1" w:themeShade="D9"/>
+          <w:right w:val="single" w:sz="4" w:space="0" w:color="D9D9D9" w:themeColor="background1" w:themeShade="D9"/>
+          <w:insideH w:val="single" w:sz="4" w:space="0" w:color="D9D9D9" w:themeColor="background1" w:themeShade="D9"/>
+          <w:insideV w:val="single" w:sz="4" w:space="0" w:color="D9D9D9" w:themeColor="background1" w:themeShade="D9"/>
+        </w:tblBorders>
+        <w:shd w:val="clear" w:color="auto" w:fill="FFFFFF" w:themeFill="background1"/>
+        <w:tblCellMar>
+          <w:left w:w="70" w:type="dxa"/>
+          <w:right w:w="70" w:type="dxa"/>
+        </w:tblCellMar>
+        <w:tblLook w:val="0000" w:firstRow="0" w:lastRow="0" w:firstColumn="0" w:lastColumn="0" w:noHBand="0" w:noVBand="0"/>
+      </w:tblPr>
+      <w:tblGrid>
+        <w:gridCol w:w="1615"/>
+        <w:gridCol w:w="7119"/>
+      </w:tblGrid>
+      <w:tr>
+        <w:trPr>
+          <w:trHeight w:val="336"/>
+          <w:jc w:val="center"/>
+        </w:trPr>
+        <w:tc>
+          <w:tcPr>
+            <w:tcW w:w="1615" w:type="dxa"/>
+            <w:shd w:val="clear" w:color="auto" w:fill="FFFFFF" w:themeFill="background1"/>
+          </w:tcPr>
+          <w:p>
+            <w:pPr>
+              <w:pBdr>
+                <w:bar w:val="single" w:sz="4" w:color="auto"/>
+              </w:pBdr>
+              <w:ind w:left="6"/>
+              <w:jc w:val="center"/>
+              <w:rPr>
+                <w:rFonts w:ascii="Arial" w:hAnsi="Arial" w:cs="Arial"/>
+                <w:sz w:val="22"/>
+                <w:szCs w:val="22"/>
+              </w:rPr>
+            </w:pPr>
+            <w:r>
+              <w:rPr>
+                <w:rFonts w:ascii="Arial" w:hAnsi="Arial" w:cs="Arial"/>
+                <w:sz w:val="22"/>
+                <w:szCs w:val="22"/>
+              </w:rPr>
+              <w:t>Identificador</w:t>
+            </w:r>
+          </w:p>
+        </w:tc>
+        <w:tc>
+          <w:tcPr>
+            <w:tcW w:w="7119" w:type="dxa"/>
+            <w:shd w:val="clear" w:color="auto" w:fill="FFFFFF" w:themeFill="background1"/>
+          </w:tcPr>
+          <w:p>
+            <w:pPr>
+              <w:rPr>
+                <w:rFonts w:ascii="Arial" w:hAnsi="Arial" w:cs="Arial"/>
+                <w:sz w:val="22"/>
+                <w:szCs w:val="22"/>
+              </w:rPr>
+            </w:pPr>
+            <w:r>
+              <w:rPr>
+                <w:rFonts w:ascii="Arial" w:hAnsi="Arial" w:cs="Arial"/>
+                <w:sz w:val="22"/>
+                <w:szCs w:val="22"/>
+              </w:rPr>
+              <w:t>RGN0</w:t>
+            </w:r>
+            <w:r>
+              <w:rPr>
+                <w:rFonts w:ascii="Arial" w:hAnsi="Arial" w:cs="Arial"/>
+                <w:sz w:val="22"/>
+                <w:szCs w:val="22"/>
+              </w:rPr>
+              <w:t>2</w:t>
+            </w:r>
+          </w:p>
+        </w:tc>
+      </w:tr>
+      <w:tr>
+        <w:trPr>
+          <w:trHeight w:val="336"/>
+          <w:jc w:val="center"/>
+        </w:trPr>
+        <w:tc>
+          <w:tcPr>
+            <w:tcW w:w="1615" w:type="dxa"/>
+            <w:shd w:val="clear" w:color="auto" w:fill="FFFFFF" w:themeFill="background1"/>
+          </w:tcPr>
+          <w:p>
+            <w:pPr>
+              <w:pBdr>
+                <w:bar w:val="single" w:sz="4" w:color="auto"/>
+              </w:pBdr>
+              <w:ind w:left="6"/>
+              <w:rPr>
+                <w:rFonts w:ascii="Arial" w:hAnsi="Arial" w:cs="Arial"/>
+                <w:sz w:val="22"/>
+                <w:szCs w:val="22"/>
+              </w:rPr>
+            </w:pPr>
+            <w:r>
+              <w:rPr>
+                <w:rFonts w:ascii="Arial" w:hAnsi="Arial" w:cs="Arial"/>
+                <w:sz w:val="22"/>
+                <w:szCs w:val="22"/>
+              </w:rPr>
+              <w:t>Nome</w:t>
+            </w:r>
+          </w:p>
+        </w:tc>
+        <w:tc>
+          <w:tcPr>
+            <w:tcW w:w="7119" w:type="dxa"/>
+            <w:shd w:val="clear" w:color="auto" w:fill="FFFFFF" w:themeFill="background1"/>
+          </w:tcPr>
+          <w:p>
+            <w:pPr>
+              <w:rPr>
+                <w:rFonts w:ascii="Arial" w:hAnsi="Arial" w:cs="Arial"/>
+                <w:sz w:val="22"/>
+                <w:szCs w:val="22"/>
+              </w:rPr>
+            </w:pPr>
+            <w:r>
+              <w:rPr>
+                <w:rFonts w:ascii="Arial" w:hAnsi="Arial" w:cs="Arial"/>
+                <w:sz w:val="22"/>
+                <w:szCs w:val="22"/>
+              </w:rPr>
+              <w:t>Usuário Administrador</w:t>
+            </w:r>
+          </w:p>
+        </w:tc>
+      </w:tr>
+      <w:tr>
+        <w:trPr>
+          <w:trHeight w:val="336"/>
+          <w:jc w:val="center"/>
+        </w:trPr>
+        <w:tc>
+          <w:tcPr>
+            <w:tcW w:w="1615" w:type="dxa"/>
+            <w:shd w:val="clear" w:color="auto" w:fill="FFFFFF" w:themeFill="background1"/>
+          </w:tcPr>
+          <w:p>
+            <w:pPr>
+              <w:pBdr>
+                <w:bar w:val="single" w:sz="4" w:color="auto"/>
+              </w:pBdr>
+              <w:ind w:left="6"/>
+              <w:rPr>
+                <w:rFonts w:ascii="Arial" w:hAnsi="Arial" w:cs="Arial"/>
+                <w:sz w:val="22"/>
+                <w:szCs w:val="22"/>
+              </w:rPr>
+            </w:pPr>
+            <w:r>
+              <w:rPr>
+                <w:rFonts w:ascii="Arial" w:hAnsi="Arial" w:cs="Arial"/>
+                <w:sz w:val="22"/>
+                <w:szCs w:val="22"/>
+              </w:rPr>
+              <w:t>Prioridade</w:t>
+            </w:r>
+          </w:p>
+        </w:tc>
+        <w:tc>
+          <w:tcPr>
+            <w:tcW w:w="7119" w:type="dxa"/>
+            <w:shd w:val="clear" w:color="auto" w:fill="FFFFFF" w:themeFill="background1"/>
+          </w:tcPr>
+          <w:p>
+            <w:pPr>
+              <w:rPr>
+                <w:rFonts w:ascii="Arial" w:hAnsi="Arial" w:cs="Arial"/>
+                <w:sz w:val="22"/>
+                <w:szCs w:val="22"/>
+              </w:rPr>
+            </w:pPr>
+            <w:r>
+              <w:rPr>
+                <w:rFonts w:ascii="Arial" w:hAnsi="Arial" w:cs="Arial"/>
+                <w:sz w:val="22"/>
+                <w:szCs w:val="22"/>
+              </w:rPr>
+              <w:t>Alta</w:t>
+            </w:r>
+          </w:p>
+        </w:tc>
+      </w:tr>
+      <w:tr>
+        <w:trPr>
+          <w:trHeight w:val="336"/>
+          <w:jc w:val="center"/>
+        </w:trPr>
+        <w:tc>
+          <w:tcPr>
+            <w:tcW w:w="1615" w:type="dxa"/>
+            <w:shd w:val="clear" w:color="auto" w:fill="FFFFFF" w:themeFill="background1"/>
+          </w:tcPr>
+          <w:p>
+            <w:pPr>
+              <w:pBdr>
+                <w:bar w:val="single" w:sz="4" w:color="auto"/>
+              </w:pBdr>
+              <w:ind w:left="6"/>
+              <w:rPr>
+                <w:rFonts w:ascii="Arial" w:hAnsi="Arial" w:cs="Arial"/>
+                <w:sz w:val="22"/>
+                <w:szCs w:val="22"/>
+              </w:rPr>
+            </w:pPr>
+            <w:r>
+              <w:rPr>
+                <w:rFonts w:ascii="Arial" w:hAnsi="Arial" w:cs="Arial"/>
+                <w:sz w:val="22"/>
+                <w:szCs w:val="22"/>
+              </w:rPr>
+              <w:t>Estabilidade</w:t>
+            </w:r>
+          </w:p>
+        </w:tc>
+        <w:tc>
+          <w:tcPr>
+            <w:tcW w:w="7119" w:type="dxa"/>
+            <w:shd w:val="clear" w:color="auto" w:fill="FFFFFF" w:themeFill="background1"/>
+          </w:tcPr>
+          <w:p>
+            <w:pPr>
+              <w:rPr>
+                <w:rFonts w:ascii="Arial" w:hAnsi="Arial" w:cs="Arial"/>
+                <w:sz w:val="22"/>
+                <w:szCs w:val="22"/>
+              </w:rPr>
+            </w:pPr>
+            <w:r>
+              <w:rPr>
+                <w:rFonts w:ascii="Arial" w:hAnsi="Arial" w:cs="Arial"/>
+                <w:sz w:val="22"/>
+                <w:szCs w:val="22"/>
+              </w:rPr>
+              <w:t>Alta</w:t>
+            </w:r>
+          </w:p>
+        </w:tc>
+      </w:tr>
+      <w:tr>
+        <w:trPr>
+          <w:trHeight w:val="336"/>
+          <w:jc w:val="center"/>
+        </w:trPr>
+        <w:tc>
+          <w:tcPr>
+            <w:tcW w:w="1615" w:type="dxa"/>
+            <w:shd w:val="clear" w:color="auto" w:fill="FFFFFF" w:themeFill="background1"/>
+          </w:tcPr>
+          <w:p>
+            <w:pPr>
+              <w:pBdr>
+                <w:bar w:val="single" w:sz="4" w:color="auto"/>
+              </w:pBdr>
+              <w:ind w:left="6"/>
+              <w:rPr>
+                <w:rFonts w:ascii="Arial" w:hAnsi="Arial" w:cs="Arial"/>
+                <w:sz w:val="22"/>
+                <w:szCs w:val="22"/>
+              </w:rPr>
+            </w:pPr>
+            <w:r>
+              <w:rPr>
+                <w:rFonts w:ascii="Arial" w:hAnsi="Arial" w:cs="Arial"/>
+                <w:sz w:val="22"/>
+                <w:szCs w:val="22"/>
+              </w:rPr>
+              <w:t>Req. Origem</w:t>
+            </w:r>
+          </w:p>
+        </w:tc>
+        <w:tc>
+          <w:tcPr>
+            <w:tcW w:w="7119" w:type="dxa"/>
+            <w:shd w:val="clear" w:color="auto" w:fill="FFFFFF" w:themeFill="background1"/>
+          </w:tcPr>
+          <w:p>
+            <w:pPr>
+              <w:rPr>
+                <w:rFonts w:ascii="Arial" w:hAnsi="Arial" w:cs="Arial"/>
+                <w:sz w:val="22"/>
+                <w:szCs w:val="22"/>
+              </w:rPr>
+            </w:pPr>
+            <w:r>
+              <w:rPr>
+                <w:rFonts w:ascii="Arial" w:hAnsi="Arial" w:cs="Arial"/>
+                <w:sz w:val="22"/>
+                <w:szCs w:val="22"/>
+              </w:rPr>
+              <w:t>RF06, RNF6.1</w:t>
+            </w:r>
+          </w:p>
+        </w:tc>
+      </w:tr>
+      <w:tr>
         <w:trPr>
           <w:trHeight w:val="809"/>
           <w:jc w:val="center"/>
@@ -10432,23 +10047,7 @@
           <w:sz w:val="22"/>
           <w:szCs w:val="22"/>
         </w:rPr>
-        <w:t xml:space="preserve">Criamos o </w:t>
-      </w:r>
-      <w:r>
-        <w:rPr>
-          <w:rFonts w:ascii="Arial" w:hAnsi="Arial" w:cs="Arial"/>
-          <w:sz w:val="22"/>
-          <w:szCs w:val="22"/>
-        </w:rPr>
-        <w:t>Diagrama de Casos de Uso</w:t>
-      </w:r>
-      <w:r>
-        <w:rPr>
-          <w:rFonts w:ascii="Arial" w:hAnsi="Arial" w:cs="Arial"/>
-          <w:sz w:val="22"/>
-          <w:szCs w:val="22"/>
-        </w:rPr>
-        <w:t xml:space="preserve"> “Projeto 2048” </w:t>
+        <w:t xml:space="preserve">Criamos o Diagrama de Casos de Uso “Projeto 2048” </w:t>
       </w:r>
       <w:r>
         <w:rPr>
@@ -10511,55 +10110,7 @@
           <w:sz w:val="18"/>
           <w:szCs w:val="18"/>
         </w:rPr>
-        <w:t xml:space="preserve">FIGURA </w:t>
-      </w:r>
-      <w:r>
-        <w:rPr>
-          <w:rFonts w:ascii="Arial" w:hAnsi="Arial" w:cs="Arial"/>
-          <w:sz w:val="18"/>
-          <w:szCs w:val="18"/>
-        </w:rPr>
-        <w:t>02</w:t>
-      </w:r>
-      <w:r>
-        <w:rPr>
-          <w:rFonts w:ascii="Arial" w:hAnsi="Arial" w:cs="Arial"/>
-          <w:sz w:val="18"/>
-          <w:szCs w:val="18"/>
-        </w:rPr>
-        <w:t xml:space="preserve">: </w:t>
-      </w:r>
-      <w:r>
-        <w:rPr>
-          <w:rFonts w:ascii="Arial" w:hAnsi="Arial" w:cs="Arial"/>
-          <w:sz w:val="18"/>
-          <w:szCs w:val="18"/>
-        </w:rPr>
-        <w:t>Diagrama de Casos de Uso</w:t>
-      </w:r>
-      <w:r>
-        <w:rPr>
-          <w:rFonts w:ascii="Arial" w:hAnsi="Arial" w:cs="Arial"/>
-          <w:sz w:val="18"/>
-          <w:szCs w:val="18"/>
-        </w:rPr>
-        <w:t xml:space="preserve"> do </w:t>
-      </w:r>
-      <w:r>
-        <w:rPr>
-          <w:rFonts w:ascii="Arial" w:hAnsi="Arial" w:cs="Arial"/>
-          <w:sz w:val="18"/>
-          <w:szCs w:val="18"/>
-        </w:rPr>
-        <w:t>Jogo</w:t>
-      </w:r>
-      <w:r>
-        <w:rPr>
-          <w:rFonts w:ascii="Arial" w:hAnsi="Arial" w:cs="Arial"/>
-          <w:sz w:val="18"/>
-          <w:szCs w:val="18"/>
-        </w:rPr>
-        <w:t xml:space="preserve"> 2048</w:t>
+        <w:t>FIGURA 02: Diagrama de Casos de Uso do Jogo 2048</w:t>
       </w:r>
     </w:p>
     <w:p>
@@ -10639,15 +10190,7 @@
           <w:sz w:val="18"/>
           <w:szCs w:val="18"/>
         </w:rPr>
-        <w:t>FONTE: O AUTOR</w:t>
-      </w:r>
-      <w:r>
-        <w:rPr>
-          <w:rFonts w:ascii="Arial" w:hAnsi="Arial" w:cs="Arial"/>
-          <w:sz w:val="18"/>
-          <w:szCs w:val="18"/>
-        </w:rPr>
-        <w:t>, 2022</w:t>
+        <w:t>FONTE: O AUTOR, 2022</w:t>
       </w:r>
     </w:p>
     <w:p>
@@ -13239,46 +12782,46 @@
       </w:rPr>
     </w:lvl>
   </w:abstractNum>
-  <w:num w:numId="1" w16cid:durableId="1040277854">
+  <w:num w:numId="1">
     <w:abstractNumId w:val="3"/>
   </w:num>
-  <w:num w:numId="2" w16cid:durableId="1740252237">
+  <w:num w:numId="2">
     <w:abstractNumId w:val="1"/>
   </w:num>
-  <w:num w:numId="3" w16cid:durableId="63335578">
+  <w:num w:numId="3">
     <w:abstractNumId w:val="9"/>
   </w:num>
-  <w:num w:numId="4" w16cid:durableId="686950173">
+  <w:num w:numId="4">
     <w:abstractNumId w:val="0"/>
   </w:num>
-  <w:num w:numId="5" w16cid:durableId="876240616">
+  <w:num w:numId="5">
     <w:abstractNumId w:val="8"/>
   </w:num>
-  <w:num w:numId="6" w16cid:durableId="1403211870">
+  <w:num w:numId="6">
     <w:abstractNumId w:val="6"/>
   </w:num>
-  <w:num w:numId="7" w16cid:durableId="2115442894">
+  <w:num w:numId="7">
     <w:abstractNumId w:val="5"/>
   </w:num>
-  <w:num w:numId="8" w16cid:durableId="2081713418">
+  <w:num w:numId="8">
     <w:abstractNumId w:val="11"/>
   </w:num>
-  <w:num w:numId="9" w16cid:durableId="1274943441">
+  <w:num w:numId="9">
     <w:abstractNumId w:val="13"/>
   </w:num>
-  <w:num w:numId="10" w16cid:durableId="557787699">
+  <w:num w:numId="10">
     <w:abstractNumId w:val="2"/>
   </w:num>
-  <w:num w:numId="11" w16cid:durableId="1057627635">
+  <w:num w:numId="11">
     <w:abstractNumId w:val="7"/>
   </w:num>
-  <w:num w:numId="12" w16cid:durableId="1951039077">
+  <w:num w:numId="12">
     <w:abstractNumId w:val="12"/>
   </w:num>
-  <w:num w:numId="13" w16cid:durableId="1373534011">
+  <w:num w:numId="13">
     <w:abstractNumId w:val="4"/>
   </w:num>
-  <w:num w:numId="14" w16cid:durableId="1354917067">
+  <w:num w:numId="14">
     <w:abstractNumId w:val="10"/>
   </w:num>
 </w:numbering>
@@ -13676,7 +13219,7 @@
   <w:style w:type="paragraph" w:default="1" w:styleId="Normal">
     <w:name w:val="Normal"/>
     <w:qFormat/>
-    <w:rsid w:val="00606257"/>
+    <w:rsid w:val="00C601D9"/>
     <w:rPr>
       <w:sz w:val="24"/>
       <w:szCs w:val="24"/>

</xml_diff>